<commit_message>
added average power model and the aver power consumption over the day
added average power model and the aver power consumption over the day
</commit_message>
<xml_diff>
--- a/Thesis_Draft/ThesisDraft_Koustubh (Autosaved).docx
+++ b/Thesis_Draft/ThesisDraft_Koustubh (Autosaved).docx
@@ -308,6 +308,9 @@
       <w:pPr>
         <w:pStyle w:val="NewNormal"/>
       </w:pPr>
+      <w:r>
+        <w:t xml:space="preserve">                          </w:t>
+      </w:r>
       <w:r>
         <w:rPr>
           <w:noProof/>
@@ -3786,37 +3789,34 @@
     <w:p>
       <w:pPr>
         <w:pStyle w:val="NewNormal"/>
+        <w:ind w:left="426" w:firstLine="0"/>
+      </w:pPr>
+      <w:r>
+        <w:t>When the BS runs on maximum load then the power consumed by it could be defined by:</w:t>
+      </w:r>
+    </w:p>
+    <w:p>
+      <w:pPr>
+        <w:pStyle w:val="NewNormal"/>
+        <w:ind w:left="284" w:firstLine="0"/>
+      </w:pPr>
+      <w:r>
+        <w:t>Consider that there are N</w:t>
+      </w:r>
+      <w:r>
+        <w:rPr>
+          <w:vertAlign w:val="subscript"/>
+        </w:rPr>
+        <w:t>TRX</w:t>
+      </w:r>
+      <w:r>
+        <w:t xml:space="preserve"> transceiver chains in a BS, the breakdown of power consumption in a BS at maximum load will be </w:t>
+      </w:r>
+    </w:p>
+    <w:p>
+      <w:pPr>
+        <w:pStyle w:val="NewNormal"/>
         <w:ind w:left="714" w:firstLine="0"/>
-      </w:pPr>
-      <w:r>
-        <w:t>When the BS runs on maximum load then the power consumed by it could be defined by:</w:t>
-      </w:r>
-    </w:p>
-    <w:p>
-      <w:pPr>
-        <w:pStyle w:val="NewNormal"/>
-        <w:ind w:left="714" w:firstLine="0"/>
-      </w:pPr>
-      <w:r>
-        <w:t>Consider that there are N</w:t>
-      </w:r>
-      <w:r>
-        <w:rPr>
-          <w:vertAlign w:val="subscript"/>
-        </w:rPr>
-        <w:t>TRX</w:t>
-      </w:r>
-      <w:r>
-        <w:t xml:space="preserve"> transceiver chains in a BS, the breakdown of power consumption in a BS at maximum load will be </w:t>
-      </w:r>
-    </w:p>
-    <w:p>
-      <w:pPr>
-        <w:pStyle w:val="NewNormal"/>
-        <w:ind w:left="714" w:firstLine="0"/>
-        <w:rPr>
-          <w:lang w:val="sv-SE"/>
-        </w:rPr>
       </w:pPr>
       <w:r>
         <w:t xml:space="preserve"> </w:t>
@@ -3827,9 +3827,9 @@
           <w:lang w:val="sv-SE" w:eastAsia="sv-SE"/>
         </w:rPr>
         <w:drawing>
-          <wp:inline distT="0" distB="0" distL="0" distR="0" wp14:anchorId="7F6DF3EC" wp14:editId="3833A9A8">
-            <wp:extent cx="2971800" cy="704850"/>
-            <wp:effectExtent l="0" t="0" r="0" b="0"/>
+          <wp:inline distT="0" distB="0" distL="0" distR="0" wp14:anchorId="7F6DF3EC" wp14:editId="258CE91D">
+            <wp:extent cx="2943225" cy="704850"/>
+            <wp:effectExtent l="0" t="0" r="9525" b="0"/>
             <wp:docPr id="8" name="Picture 8"/>
             <wp:cNvGraphicFramePr>
               <a:graphicFrameLocks xmlns:a="http://schemas.openxmlformats.org/drawingml/2006/main" noChangeAspect="1"/>
@@ -3850,7 +3850,7 @@
                   <pic:spPr>
                     <a:xfrm>
                       <a:off x="0" y="0"/>
-                      <a:ext cx="2971800" cy="704850"/>
+                      <a:ext cx="2943225" cy="704850"/>
                     </a:xfrm>
                     <a:prstGeom prst="rect">
                       <a:avLst/>
@@ -3862,6 +3862,24 @@
           </wp:inline>
         </w:drawing>
       </w:r>
+      <w:r>
+        <w:t xml:space="preserve">              (3.1)</w:t>
+      </w:r>
+    </w:p>
+    <w:p>
+      <w:pPr>
+        <w:pStyle w:val="NewNormal"/>
+        <w:ind w:left="714" w:firstLine="0"/>
+      </w:pPr>
+    </w:p>
+    <w:p>
+      <w:pPr>
+        <w:pStyle w:val="NewNormal"/>
+        <w:ind w:left="714" w:firstLine="0"/>
+        <w:rPr>
+          <w:lang w:val="sv-SE"/>
+        </w:rPr>
+      </w:pPr>
     </w:p>
     <w:p>
       <w:pPr>
@@ -4008,7 +4026,6 @@
         <w:ind w:firstLine="0"/>
       </w:pPr>
       <w:r>
-        <w:lastRenderedPageBreak/>
         <w:t xml:space="preserve">Below table lists the energy </w:t>
       </w:r>
       <w:r>
@@ -4698,6 +4715,155 @@
       <w:pPr>
         <w:pStyle w:val="NewNormal"/>
         <w:ind w:left="360" w:firstLine="944"/>
+        <w:rPr>
+          <w:lang w:val="sv-SE"/>
+        </w:rPr>
+      </w:pPr>
+      <w:r>
+        <w:rPr>
+          <w:lang w:val="sv-SE"/>
+        </w:rPr>
+        <w:t>ECI</w:t>
+      </w:r>
+      <w:r>
+        <w:rPr>
+          <w:vertAlign w:val="subscript"/>
+          <w:lang w:val="sv-SE"/>
+        </w:rPr>
+        <w:t xml:space="preserve">E/B </w:t>
+      </w:r>
+      <w:r>
+        <w:rPr>
+          <w:lang w:val="sv-SE"/>
+        </w:rPr>
+        <w:t xml:space="preserve"> = E / B</w:t>
+      </w:r>
+    </w:p>
+    <w:p>
+      <w:pPr>
+        <w:pStyle w:val="NewNormal"/>
+        <w:ind w:left="360" w:firstLine="944"/>
+        <w:rPr>
+          <w:lang w:val="sv-SE"/>
+        </w:rPr>
+      </w:pPr>
+      <w:r>
+        <w:rPr>
+          <w:lang w:val="sv-SE"/>
+        </w:rPr>
+        <w:t>ECI</w:t>
+      </w:r>
+      <w:r>
+        <w:rPr>
+          <w:vertAlign w:val="subscript"/>
+          <w:lang w:val="sv-SE"/>
+        </w:rPr>
+        <w:t xml:space="preserve">E/B </w:t>
+      </w:r>
+      <w:r>
+        <w:rPr>
+          <w:lang w:val="sv-SE"/>
+        </w:rPr>
+        <w:t xml:space="preserve"> = E</w:t>
+      </w:r>
+      <m:oMath>
+        <m:r>
+          <m:rPr>
+            <m:sty m:val="p"/>
+          </m:rPr>
+          <w:rPr>
+            <w:rFonts w:ascii="Cambria Math" w:hAnsi="Cambria Math"/>
+            <w:lang w:val="sv-SE"/>
+          </w:rPr>
+          <m:t>ECI</m:t>
+        </m:r>
+        <m:r>
+          <w:rPr>
+            <w:rFonts w:ascii="Cambria Math" w:hAnsi="Cambria Math"/>
+            <w:lang w:val="sv-SE"/>
+          </w:rPr>
+          <m:t>=</m:t>
+        </m:r>
+        <m:f>
+          <m:fPr>
+            <m:ctrlPr>
+              <w:rPr>
+                <w:rFonts w:ascii="Cambria Math" w:hAnsi="Cambria Math"/>
+                <w:lang w:val="sv-SE"/>
+              </w:rPr>
+            </m:ctrlPr>
+          </m:fPr>
+          <m:num>
+            <m:r>
+              <w:rPr>
+                <w:rFonts w:ascii="Cambria Math" w:hAnsi="Cambria Math"/>
+                <w:lang w:val="sv-SE"/>
+              </w:rPr>
+              <m:t>E</m:t>
+            </m:r>
+          </m:num>
+          <m:den>
+            <m:r>
+              <w:rPr>
+                <w:rFonts w:ascii="Cambria Math" w:hAnsi="Cambria Math"/>
+                <w:lang w:val="sv-SE"/>
+              </w:rPr>
+              <m:t>B</m:t>
+            </m:r>
+          </m:den>
+        </m:f>
+        <m:r>
+          <w:rPr>
+            <w:rFonts w:ascii="Cambria Math" w:hAnsi="Cambria Math"/>
+            <w:lang w:val="sv-SE"/>
+          </w:rPr>
+          <m:t xml:space="preserve">       (3.2)</m:t>
+        </m:r>
+      </m:oMath>
+      <w:r>
+        <w:rPr>
+          <w:lang w:val="sv-SE"/>
+        </w:rPr>
+        <w:t xml:space="preserve"> / B</w:t>
+      </w:r>
+      <w:r>
+        <w:rPr>
+          <w:lang w:val="sv-SE"/>
+        </w:rPr>
+        <w:t xml:space="preserve">                              (3.2)</w:t>
+      </w:r>
+    </w:p>
+    <w:p>
+      <w:pPr>
+        <w:pStyle w:val="NewNormal"/>
+        <w:ind w:left="360" w:firstLine="944"/>
+        <w:rPr>
+          <w:lang w:val="sv-SE"/>
+        </w:rPr>
+      </w:pPr>
+    </w:p>
+    <w:p>
+      <w:pPr>
+        <w:pStyle w:val="NewNormal"/>
+        <w:ind w:left="360" w:firstLine="944"/>
+        <w:rPr>
+          <w:lang w:val="sv-SE"/>
+        </w:rPr>
+      </w:pPr>
+    </w:p>
+    <w:p>
+      <w:pPr>
+        <w:pStyle w:val="NewNormal"/>
+        <w:ind w:left="360" w:firstLine="944"/>
+        <w:rPr>
+          <w:lang w:val="sv-SE"/>
+        </w:rPr>
+      </w:pPr>
+    </w:p>
+    <w:p>
+      <w:pPr>
+        <w:pStyle w:val="NewNormal"/>
+        <w:ind w:left="360" w:firstLine="944"/>
       </w:pPr>
       <w:r>
         <w:t>3.3.2. Power per unit area</w:t>
@@ -4743,12 +4909,27 @@
       <w:pPr>
         <w:pStyle w:val="NewNormal"/>
         <w:ind w:left="360" w:firstLine="944"/>
+        <w:rPr>
+          <w:sz w:val="28"/>
+          <w:szCs w:val="28"/>
+        </w:rPr>
+      </w:pPr>
+    </w:p>
+    <w:p>
+      <w:pPr>
+        <w:pStyle w:val="NewNormal"/>
+        <w:ind w:left="360" w:firstLine="944"/>
+        <w:rPr>
+          <w:sz w:val="28"/>
+          <w:szCs w:val="28"/>
+        </w:rPr>
       </w:pPr>
       <w:r>
         <w:rPr>
           <w:noProof/>
           <w:lang w:val="sv-SE" w:eastAsia="sv-SE"/>
         </w:rPr>
+        <w:lastRenderedPageBreak/>
         <w:drawing>
           <wp:inline distT="0" distB="0" distL="0" distR="0" wp14:anchorId="58B64973" wp14:editId="23DE65B0">
             <wp:extent cx="2276475" cy="657225"/>
@@ -4789,43 +4970,1019 @@
     <w:p>
       <w:pPr>
         <w:pStyle w:val="NewNormal"/>
-        <w:ind w:left="360" w:firstLine="944"/>
+        <w:rPr>
+          <w:sz w:val="28"/>
+          <w:szCs w:val="28"/>
+        </w:rPr>
+      </w:pPr>
+      <w:r>
+        <w:rPr>
+          <w:sz w:val="28"/>
+          <w:szCs w:val="28"/>
+        </w:rPr>
+        <w:t>3.3.3. Averaging power consumption</w:t>
+      </w:r>
+    </w:p>
+    <w:p>
+      <w:pPr>
+        <w:pStyle w:val="NewNormal"/>
+        <w:rPr>
+          <w:sz w:val="28"/>
+          <w:szCs w:val="28"/>
+        </w:rPr>
+      </w:pPr>
+      <w:r>
+        <w:rPr>
+          <w:sz w:val="28"/>
+          <w:szCs w:val="28"/>
+        </w:rPr>
+        <w:t xml:space="preserve">The simulator used in the project is a static simulator which runs from </w:t>
+      </w:r>
+      <w:r>
+        <w:rPr>
+          <w:i/>
+          <w:sz w:val="28"/>
+          <w:szCs w:val="28"/>
+        </w:rPr>
+        <w:t>0 – T</w:t>
+      </w:r>
+      <w:r>
+        <w:rPr>
+          <w:sz w:val="28"/>
+          <w:szCs w:val="28"/>
+        </w:rPr>
+        <w:t xml:space="preserve"> and takes the average of the power consumed during that time period. This falls in confirmation of our model as power consumption is a function, </w:t>
+      </w:r>
+      <w:r>
+        <w:rPr>
+          <w:i/>
+          <w:sz w:val="28"/>
+          <w:szCs w:val="28"/>
+        </w:rPr>
+        <w:t>f(t)</w:t>
+      </w:r>
+      <w:r>
+        <w:rPr>
+          <w:i/>
+          <w:sz w:val="28"/>
+          <w:szCs w:val="28"/>
+        </w:rPr>
+        <w:t xml:space="preserve"> </w:t>
+      </w:r>
+      <w:r>
+        <w:rPr>
+          <w:sz w:val="28"/>
+          <w:szCs w:val="28"/>
+        </w:rPr>
+        <w:t xml:space="preserve">which depends upon the traffic generated at a particular time instant </w:t>
+      </w:r>
+      <w:r>
+        <w:rPr>
+          <w:i/>
+          <w:sz w:val="28"/>
+          <w:szCs w:val="28"/>
+        </w:rPr>
+        <w:t>t.</w:t>
+      </w:r>
+      <w:r>
+        <w:rPr>
+          <w:sz w:val="28"/>
+          <w:szCs w:val="28"/>
+        </w:rPr>
+        <w:t xml:space="preserve"> The average power consumed over the time interval is:</w:t>
+      </w:r>
+    </w:p>
+    <w:p>
+      <w:pPr>
+        <w:pStyle w:val="NewNormal"/>
+        <w:rPr>
+          <w:sz w:val="28"/>
+          <w:szCs w:val="28"/>
+        </w:rPr>
+      </w:pPr>
+      <w:r>
+        <w:rPr>
+          <w:noProof/>
+          <w:lang w:val="sv-SE" w:eastAsia="sv-SE"/>
+        </w:rPr>
+        <w:drawing>
+          <wp:inline distT="0" distB="0" distL="0" distR="0" wp14:anchorId="263EA54A" wp14:editId="4C57BC08">
+            <wp:extent cx="2190750" cy="666750"/>
+            <wp:effectExtent l="0" t="0" r="0" b="0"/>
+            <wp:docPr id="25" name="Picture 25"/>
+            <wp:cNvGraphicFramePr>
+              <a:graphicFrameLocks xmlns:a="http://schemas.openxmlformats.org/drawingml/2006/main" noChangeAspect="1"/>
+            </wp:cNvGraphicFramePr>
+            <a:graphic xmlns:a="http://schemas.openxmlformats.org/drawingml/2006/main">
+              <a:graphicData uri="http://schemas.openxmlformats.org/drawingml/2006/picture">
+                <pic:pic xmlns:pic="http://schemas.openxmlformats.org/drawingml/2006/picture">
+                  <pic:nvPicPr>
+                    <pic:cNvPr id="1" name=""/>
+                    <pic:cNvPicPr/>
+                  </pic:nvPicPr>
+                  <pic:blipFill>
+                    <a:blip r:embed="rId22"/>
+                    <a:stretch>
+                      <a:fillRect/>
+                    </a:stretch>
+                  </pic:blipFill>
+                  <pic:spPr>
+                    <a:xfrm>
+                      <a:off x="0" y="0"/>
+                      <a:ext cx="2190750" cy="666750"/>
+                    </a:xfrm>
+                    <a:prstGeom prst="rect">
+                      <a:avLst/>
+                    </a:prstGeom>
+                  </pic:spPr>
+                </pic:pic>
+              </a:graphicData>
+            </a:graphic>
+          </wp:inline>
+        </w:drawing>
+      </w:r>
+      <w:r>
+        <w:rPr>
+          <w:sz w:val="28"/>
+          <w:szCs w:val="28"/>
+        </w:rPr>
+        <w:t xml:space="preserve">                    (3.3)</w:t>
+      </w:r>
+    </w:p>
+    <w:p>
+      <w:pPr>
+        <w:pStyle w:val="NewNormal"/>
+        <w:rPr>
+          <w:sz w:val="28"/>
+          <w:szCs w:val="28"/>
+        </w:rPr>
+      </w:pPr>
+      <w:r>
+        <w:rPr>
+          <w:sz w:val="28"/>
+          <w:szCs w:val="28"/>
+        </w:rPr>
+        <w:t>So, by above equation we</w:t>
+      </w:r>
+      <w:r>
+        <w:rPr>
+          <w:sz w:val="28"/>
+          <w:szCs w:val="28"/>
+        </w:rPr>
+        <w:t xml:space="preserve"> have</w:t>
+      </w:r>
+      <w:r>
+        <w:rPr>
+          <w:sz w:val="28"/>
+          <w:szCs w:val="28"/>
+        </w:rPr>
+        <w:t>:</w:t>
+      </w:r>
+    </w:p>
+    <w:p>
+      <w:pPr>
+        <w:pStyle w:val="NewNormal"/>
+        <w:rPr>
+          <w:sz w:val="28"/>
+          <w:szCs w:val="28"/>
+        </w:rPr>
+      </w:pPr>
+      <w:r>
+        <w:rPr>
+          <w:sz w:val="28"/>
+          <w:szCs w:val="28"/>
+        </w:rPr>
+        <w:tab/>
+      </w:r>
+      <w:r>
+        <w:rPr>
+          <w:noProof/>
+          <w:lang w:val="sv-SE" w:eastAsia="sv-SE"/>
+        </w:rPr>
+        <w:drawing>
+          <wp:inline distT="0" distB="0" distL="0" distR="0" wp14:anchorId="75F18909" wp14:editId="4E23231E">
+            <wp:extent cx="2251263" cy="437322"/>
+            <wp:effectExtent l="0" t="0" r="0" b="1270"/>
+            <wp:docPr id="27" name="Picture 27"/>
+            <wp:cNvGraphicFramePr>
+              <a:graphicFrameLocks xmlns:a="http://schemas.openxmlformats.org/drawingml/2006/main" noChangeAspect="1"/>
+            </wp:cNvGraphicFramePr>
+            <a:graphic xmlns:a="http://schemas.openxmlformats.org/drawingml/2006/main">
+              <a:graphicData uri="http://schemas.openxmlformats.org/drawingml/2006/picture">
+                <pic:pic xmlns:pic="http://schemas.openxmlformats.org/drawingml/2006/picture">
+                  <pic:nvPicPr>
+                    <pic:cNvPr id="1" name=""/>
+                    <pic:cNvPicPr/>
+                  </pic:nvPicPr>
+                  <pic:blipFill>
+                    <a:blip r:embed="rId18"/>
+                    <a:stretch>
+                      <a:fillRect/>
+                    </a:stretch>
+                  </pic:blipFill>
+                  <pic:spPr>
+                    <a:xfrm>
+                      <a:off x="0" y="0"/>
+                      <a:ext cx="2266470" cy="440276"/>
+                    </a:xfrm>
+                    <a:prstGeom prst="rect">
+                      <a:avLst/>
+                    </a:prstGeom>
+                  </pic:spPr>
+                </pic:pic>
+              </a:graphicData>
+            </a:graphic>
+          </wp:inline>
+        </w:drawing>
+      </w:r>
+    </w:p>
+    <w:p>
+      <w:pPr>
+        <w:pStyle w:val="NewNormal"/>
+        <w:rPr>
+          <w:sz w:val="28"/>
+          <w:szCs w:val="28"/>
+        </w:rPr>
+      </w:pPr>
+      <w:r>
+        <w:rPr>
+          <w:sz w:val="28"/>
+          <w:szCs w:val="28"/>
+        </w:rPr>
+        <w:t>Applying in eq. 3.3 we get</w:t>
+      </w:r>
+    </w:p>
+    <w:p>
+      <w:pPr>
+        <w:pStyle w:val="NewNormal"/>
+        <w:rPr>
+          <w:sz w:val="28"/>
+          <w:szCs w:val="28"/>
+        </w:rPr>
+      </w:pPr>
+      <w:r>
+        <w:rPr>
+          <w:noProof/>
+          <w:lang w:val="sv-SE" w:eastAsia="sv-SE"/>
+        </w:rPr>
+        <w:drawing>
+          <wp:inline distT="0" distB="0" distL="0" distR="0" wp14:anchorId="56878D71" wp14:editId="16C5CAAE">
+            <wp:extent cx="3067050" cy="1628775"/>
+            <wp:effectExtent l="0" t="0" r="0" b="9525"/>
+            <wp:docPr id="26" name="Picture 26"/>
+            <wp:cNvGraphicFramePr>
+              <a:graphicFrameLocks xmlns:a="http://schemas.openxmlformats.org/drawingml/2006/main" noChangeAspect="1"/>
+            </wp:cNvGraphicFramePr>
+            <a:graphic xmlns:a="http://schemas.openxmlformats.org/drawingml/2006/main">
+              <a:graphicData uri="http://schemas.openxmlformats.org/drawingml/2006/picture">
+                <pic:pic xmlns:pic="http://schemas.openxmlformats.org/drawingml/2006/picture">
+                  <pic:nvPicPr>
+                    <pic:cNvPr id="1" name=""/>
+                    <pic:cNvPicPr/>
+                  </pic:nvPicPr>
+                  <pic:blipFill>
+                    <a:blip r:embed="rId23"/>
+                    <a:stretch>
+                      <a:fillRect/>
+                    </a:stretch>
+                  </pic:blipFill>
+                  <pic:spPr>
+                    <a:xfrm>
+                      <a:off x="0" y="0"/>
+                      <a:ext cx="3067050" cy="1628775"/>
+                    </a:xfrm>
+                    <a:prstGeom prst="rect">
+                      <a:avLst/>
+                    </a:prstGeom>
+                  </pic:spPr>
+                </pic:pic>
+              </a:graphicData>
+            </a:graphic>
+          </wp:inline>
+        </w:drawing>
+      </w:r>
+      <w:r>
+        <w:rPr>
+          <w:sz w:val="28"/>
+          <w:szCs w:val="28"/>
+        </w:rPr>
+        <w:t xml:space="preserve">            (</w:t>
+      </w:r>
+      <w:r>
+        <w:rPr>
+          <w:sz w:val="28"/>
+          <w:szCs w:val="28"/>
+        </w:rPr>
+        <w:t>3.4</w:t>
+      </w:r>
+      <w:r>
+        <w:rPr>
+          <w:sz w:val="28"/>
+          <w:szCs w:val="28"/>
+        </w:rPr>
+        <w:t>)</w:t>
+      </w:r>
+    </w:p>
+    <w:p>
+      <w:pPr>
+        <w:pStyle w:val="NewNormal"/>
+        <w:rPr>
+          <w:sz w:val="28"/>
+          <w:szCs w:val="28"/>
+        </w:rPr>
+      </w:pPr>
+    </w:p>
+    <w:p>
+      <w:pPr>
+        <w:pStyle w:val="NewNormal"/>
+        <w:rPr>
+          <w:sz w:val="28"/>
+          <w:szCs w:val="28"/>
+        </w:rPr>
+      </w:pPr>
+    </w:p>
+    <w:p>
+      <w:pPr>
+        <w:pStyle w:val="NewNormal"/>
+        <w:rPr>
+          <w:sz w:val="28"/>
+          <w:szCs w:val="28"/>
+        </w:rPr>
+      </w:pPr>
+    </w:p>
+    <w:p>
+      <w:pPr>
+        <w:pStyle w:val="NewNormal"/>
+        <w:rPr>
+          <w:sz w:val="28"/>
+          <w:szCs w:val="28"/>
+        </w:rPr>
+      </w:pPr>
+      <w:r>
+        <w:rPr>
+          <w:sz w:val="28"/>
+          <w:szCs w:val="28"/>
+        </w:rPr>
+        <w:lastRenderedPageBreak/>
+        <w:t>3.3.4</w:t>
+      </w:r>
+      <w:r>
+        <w:rPr>
+          <w:sz w:val="28"/>
+          <w:szCs w:val="28"/>
+        </w:rPr>
+        <w:t>. Average power consumption over a day</w:t>
+      </w:r>
+    </w:p>
+    <w:p>
+      <w:pPr>
+        <w:pStyle w:val="NewNormal"/>
+        <w:rPr>
+          <w:sz w:val="28"/>
+          <w:szCs w:val="28"/>
+        </w:rPr>
+      </w:pPr>
+      <w:r>
+        <w:rPr>
+          <w:sz w:val="28"/>
+          <w:szCs w:val="28"/>
+        </w:rPr>
+        <w:t xml:space="preserve">Above equation defines the instantaneous power consumption at a moment </w:t>
+      </w:r>
+      <w:r>
+        <w:rPr>
+          <w:i/>
+          <w:sz w:val="28"/>
+          <w:szCs w:val="28"/>
+        </w:rPr>
+        <w:t>t</w:t>
+      </w:r>
+      <w:r>
+        <w:rPr>
+          <w:sz w:val="28"/>
+          <w:szCs w:val="28"/>
+        </w:rPr>
+        <w:t>. To get an idea of the power consumption over the whole day, we need to average the power consumed over a day</w:t>
+      </w:r>
+      <w:r>
+        <w:rPr>
+          <w:sz w:val="28"/>
+          <w:szCs w:val="28"/>
+        </w:rPr>
+        <w:t xml:space="preserve">. The simulator which we have uses statistical tools to model a dynamic traffic. It measures the networks parameters for a small period of time while keeping the total traffic to be constant. </w:t>
+      </w:r>
+      <w:r>
+        <w:rPr>
+          <w:sz w:val="28"/>
+          <w:szCs w:val="28"/>
+        </w:rPr>
+        <w:t>Therefore,</w:t>
+      </w:r>
+      <w:r>
+        <w:rPr>
+          <w:sz w:val="28"/>
+          <w:szCs w:val="28"/>
+        </w:rPr>
+        <w:t xml:space="preserve"> to know the network performance over a varied load, we sweep the total traffic value over a </w:t>
+      </w:r>
+      <w:r>
+        <w:rPr>
+          <w:sz w:val="28"/>
+          <w:szCs w:val="28"/>
+        </w:rPr>
+        <w:t xml:space="preserve">sufficient range. </w:t>
+      </w:r>
+    </w:p>
+    <w:p>
+      <w:pPr>
+        <w:pStyle w:val="NewNormal"/>
+        <w:rPr>
+          <w:sz w:val="28"/>
+          <w:szCs w:val="28"/>
+        </w:rPr>
+      </w:pPr>
+      <w:r>
+        <w:rPr>
+          <w:sz w:val="28"/>
+          <w:szCs w:val="28"/>
+        </w:rPr>
+        <w:t>In real scenario the traffic values change over the day in a pattern which is given in</w:t>
+      </w:r>
+      <w:r>
+        <w:rPr>
+          <w:sz w:val="28"/>
+          <w:szCs w:val="28"/>
+        </w:rPr>
+        <w:t xml:space="preserve"> </w:t>
+      </w:r>
+      <w:r>
+        <w:rPr>
+          <w:sz w:val="28"/>
+          <w:szCs w:val="28"/>
+        </w:rPr>
+        <w:fldChar w:fldCharType="begin" w:fldLock="1"/>
+      </w:r>
+      <w:r>
+        <w:rPr>
+          <w:sz w:val="28"/>
+          <w:szCs w:val="28"/>
+        </w:rPr>
+        <w:instrText>ADDIN CSL_CITATION { "citationItems" : [ { "id" : "ITEM-1", "itemData" : { "author" : [ { "dropping-particle" : "", "family" : "Blume", "given" : "O", "non-dropping-particle" : "", "parse-names" : false, "suffix" : "" }, { "dropping-particle" : "", "family" : "Giannini", "given" : "V", "non-dropping-particle" : "", "parse-names" : false, "suffix" : "" }, { "dropping-particle" : "", "family" : "G\u00f3dor", "given" : "I", "non-dropping-particle" : "", "parse-names" : false, "suffix" : "" } ], "container-title" : "EARTH Deliverable 2.3", "id" : "ITEM-1", "issued" : { "date-parts" : [ [ "2010" ] ] }, "page" : "1-69", "title" : "D2. 3: energy efficiency analysis of the reference systems, areas of improvements and target breakdown", "type" : "article-journal" }, "uris" : [ "http://www.mendeley.com/documents/?uuid=2edb984b-0601-399a-ab7e-b56c357d37b2" ] } ], "mendeley" : { "formattedCitation" : "(Blume, Giannini, and G\u00f3dor 2010)", "plainTextFormattedCitation" : "(Blume, Giannini, and G\u00f3dor 2010)", "previouslyFormattedCitation" : "&lt;sup&gt;1&lt;/sup&gt;" }, "properties" : { "noteIndex" : 0 }, "schema" : "https://github.com/citation-style-language/schema/raw/master/csl-citation.json" }</w:instrText>
+      </w:r>
+      <w:r>
+        <w:rPr>
+          <w:sz w:val="28"/>
+          <w:szCs w:val="28"/>
+        </w:rPr>
+        <w:fldChar w:fldCharType="separate"/>
+      </w:r>
+      <w:r>
+        <w:rPr>
+          <w:noProof/>
+          <w:sz w:val="28"/>
+          <w:szCs w:val="28"/>
+        </w:rPr>
+        <w:t>(Blume, Giannini, and Gódor 2010)</w:t>
+      </w:r>
+      <w:r>
+        <w:rPr>
+          <w:sz w:val="28"/>
+          <w:szCs w:val="28"/>
+        </w:rPr>
+        <w:fldChar w:fldCharType="end"/>
+      </w:r>
+      <w:r>
+        <w:rPr>
+          <w:sz w:val="28"/>
+          <w:szCs w:val="28"/>
+        </w:rPr>
+        <w:t xml:space="preserve"> . By taking the </w:t>
+      </w:r>
+      <w:r>
+        <w:rPr>
+          <w:sz w:val="28"/>
+          <w:szCs w:val="28"/>
+        </w:rPr>
+        <w:t xml:space="preserve">traffic profile as described in </w:t>
+      </w:r>
+      <w:r>
+        <w:rPr>
+          <w:sz w:val="28"/>
+          <w:szCs w:val="28"/>
+        </w:rPr>
+        <w:fldChar w:fldCharType="begin" w:fldLock="1"/>
+      </w:r>
+      <w:r>
+        <w:rPr>
+          <w:sz w:val="28"/>
+          <w:szCs w:val="28"/>
+        </w:rPr>
+        <w:instrText>ADDIN CSL_CITATION { "citationItems" : [ { "id" : "ITEM-1", "itemData" : { "author" : [ { "dropping-particle" : "", "family" : "Blume", "given" : "O", "non-dropping-particle" : "", "parse-names" : false, "suffix" : "" }, { "dropping-particle" : "", "family" : "Giannini", "given" : "V", "non-dropping-particle" : "", "parse-names" : false, "suffix" : "" }, { "dropping-particle" : "", "family" : "G\u00f3dor", "given" : "I", "non-dropping-particle" : "", "parse-names" : false, "suffix" : "" } ], "container-title" : "EARTH Deliverable 2.3", "id" : "ITEM-1", "issued" : { "date-parts" : [ [ "2010" ] ] }, "page" : "1-69", "title" : "D2. 3: energy efficiency analysis of the reference systems, areas of improvements and target breakdown", "type" : "article-journal" }, "uris" : [ "http://www.mendeley.com/documents/?uuid=2edb984b-0601-399a-ab7e-b56c357d37b2" ] } ], "mendeley" : { "formattedCitation" : "(Blume, Giannini, and G\u00f3dor 2010)", "plainTextFormattedCitation" : "(Blume, Giannini, and G\u00f3dor 2010)", "previouslyFormattedCitation" : "&lt;sup&gt;1&lt;/sup&gt;" }, "properties" : { "noteIndex" : 0 }, "schema" : "https://github.com/citation-style-language/schema/raw/master/csl-citation.json" }</w:instrText>
+      </w:r>
+      <w:r>
+        <w:rPr>
+          <w:sz w:val="28"/>
+          <w:szCs w:val="28"/>
+        </w:rPr>
+        <w:fldChar w:fldCharType="separate"/>
+      </w:r>
+      <w:r>
+        <w:rPr>
+          <w:noProof/>
+          <w:sz w:val="28"/>
+          <w:szCs w:val="28"/>
+        </w:rPr>
+        <w:t>(Blume, Giannini, and Gódor 2010)</w:t>
+      </w:r>
+      <w:r>
+        <w:rPr>
+          <w:sz w:val="28"/>
+          <w:szCs w:val="28"/>
+        </w:rPr>
+        <w:fldChar w:fldCharType="end"/>
+      </w:r>
+      <w:r>
+        <w:rPr>
+          <w:sz w:val="28"/>
+          <w:szCs w:val="28"/>
+        </w:rPr>
+        <w:t>. We can estimate the traffic for every hour as a fraction of the peak throughput. Here we take the ca</w:t>
+      </w:r>
+      <w:r>
+        <w:rPr>
+          <w:sz w:val="28"/>
+          <w:szCs w:val="28"/>
+        </w:rPr>
+        <w:t>se of an urban traffic scenario which shows the average pattern of traffic over a day on hourly scale</w:t>
+      </w:r>
+      <w:r>
+        <w:rPr>
+          <w:sz w:val="28"/>
+          <w:szCs w:val="28"/>
+        </w:rPr>
+        <w:t>.</w:t>
+      </w:r>
+    </w:p>
+    <w:p>
+      <w:pPr>
+        <w:pStyle w:val="NewNormal"/>
+        <w:rPr>
+          <w:sz w:val="28"/>
+          <w:szCs w:val="28"/>
+        </w:rPr>
       </w:pPr>
       <w:bookmarkStart w:id="4" w:name="_GoBack"/>
       <w:bookmarkEnd w:id="4"/>
     </w:p>
     <w:p>
       <w:pPr>
-        <w:pStyle w:val="NewNormal"/>
-        <w:rPr>
-          <w:sz w:val="28"/>
-          <w:szCs w:val="28"/>
-        </w:rPr>
-      </w:pPr>
-    </w:p>
-    <w:p>
-      <w:pPr>
-        <w:pStyle w:val="NewNormal"/>
-        <w:rPr>
-          <w:sz w:val="28"/>
-          <w:szCs w:val="28"/>
-        </w:rPr>
-      </w:pPr>
-    </w:p>
-    <w:p>
-      <w:pPr>
-        <w:pStyle w:val="NewNormal"/>
-        <w:rPr>
-          <w:sz w:val="28"/>
-          <w:szCs w:val="28"/>
-        </w:rPr>
-      </w:pPr>
-      <w:r>
-        <w:rPr>
-          <w:sz w:val="28"/>
-          <w:szCs w:val="28"/>
-        </w:rPr>
-        <w:lastRenderedPageBreak/>
+        <w:suppressAutoHyphens w:val="0"/>
+        <w:autoSpaceDE w:val="0"/>
+        <w:adjustRightInd w:val="0"/>
+        <w:spacing w:after="0" w:line="240" w:lineRule="auto"/>
+        <w:textAlignment w:val="auto"/>
+        <w:rPr>
+          <w:rFonts w:ascii="LMRoman10-Regular" w:eastAsiaTheme="minorHAnsi" w:hAnsi="LMRoman10-Regular" w:cs="LMRoman10-Regular"/>
+          <w:sz w:val="20"/>
+          <w:szCs w:val="20"/>
+        </w:rPr>
+      </w:pPr>
+      <w:r>
+        <w:rPr>
+          <w:rFonts w:ascii="LMRoman10-Regular" w:eastAsiaTheme="minorHAnsi" w:hAnsi="LMRoman10-Regular" w:cs="LMRoman10-Regular"/>
+          <w:sz w:val="20"/>
+          <w:szCs w:val="20"/>
+        </w:rPr>
+        <w:t>The power model described by Equation (3.5) maps the instantaneous utilization</w:t>
+      </w:r>
+    </w:p>
+    <w:p>
+      <w:pPr>
+        <w:suppressAutoHyphens w:val="0"/>
+        <w:autoSpaceDE w:val="0"/>
+        <w:adjustRightInd w:val="0"/>
+        <w:spacing w:after="0" w:line="240" w:lineRule="auto"/>
+        <w:textAlignment w:val="auto"/>
+        <w:rPr>
+          <w:rFonts w:ascii="LMRoman10-Regular" w:eastAsiaTheme="minorHAnsi" w:hAnsi="LMRoman10-Regular" w:cs="LMRoman10-Regular"/>
+          <w:sz w:val="20"/>
+          <w:szCs w:val="20"/>
+        </w:rPr>
+      </w:pPr>
+      <w:r>
+        <w:rPr>
+          <w:rFonts w:ascii="LMMathItalic10-Regular" w:eastAsiaTheme="minorHAnsi" w:hAnsi="LMMathItalic10-Regular" w:cs="LMMathItalic10-Regular"/>
+          <w:i/>
+          <w:iCs/>
+          <w:sz w:val="20"/>
+          <w:szCs w:val="20"/>
+        </w:rPr>
+        <w:t xml:space="preserve">u </w:t>
+      </w:r>
+      <w:r>
+        <w:rPr>
+          <w:rFonts w:ascii="LMRoman10-Regular" w:eastAsiaTheme="minorHAnsi" w:hAnsi="LMRoman10-Regular" w:cs="LMRoman10-Regular"/>
+          <w:sz w:val="20"/>
+          <w:szCs w:val="20"/>
+        </w:rPr>
+        <w:t xml:space="preserve">of </w:t>
+      </w:r>
+      <w:r>
+        <w:rPr>
+          <w:rFonts w:ascii="LMRoman10-Regular" w:eastAsiaTheme="minorHAnsi" w:hAnsi="LMRoman10-Regular" w:cs="LMRoman10-Regular"/>
+          <w:sz w:val="20"/>
+          <w:szCs w:val="20"/>
+        </w:rPr>
+        <w:t>8</w:t>
+      </w:r>
+      <w:r>
+        <w:rPr>
+          <w:rFonts w:ascii="LMRoman10-Regular" w:eastAsiaTheme="minorHAnsi" w:hAnsi="LMRoman10-Regular" w:cs="LMRoman10-Regular"/>
+          <w:sz w:val="20"/>
+          <w:szCs w:val="20"/>
+        </w:rPr>
+        <w:t xml:space="preserve">the PA to the instantaneous power consumption </w:t>
+      </w:r>
+      <w:r>
+        <w:rPr>
+          <w:rFonts w:ascii="LMMathItalic10-Regular" w:eastAsiaTheme="minorHAnsi" w:hAnsi="LMMathItalic10-Regular" w:cs="LMMathItalic10-Regular"/>
+          <w:i/>
+          <w:iCs/>
+          <w:sz w:val="20"/>
+          <w:szCs w:val="20"/>
+        </w:rPr>
+        <w:t>P</w:t>
+      </w:r>
+      <w:r>
+        <w:rPr>
+          <w:rFonts w:ascii="LMRoman7-Regular" w:eastAsiaTheme="minorHAnsi" w:hAnsi="LMRoman7-Regular" w:cs="LMRoman7-Regular"/>
+          <w:sz w:val="14"/>
+          <w:szCs w:val="14"/>
+        </w:rPr>
+        <w:t>in</w:t>
+      </w:r>
+      <w:r>
+        <w:rPr>
+          <w:rFonts w:ascii="LMRoman10-Regular" w:eastAsiaTheme="minorHAnsi" w:hAnsi="LMRoman10-Regular" w:cs="LMRoman10-Regular"/>
+          <w:sz w:val="20"/>
+          <w:szCs w:val="20"/>
+        </w:rPr>
+        <w:t>. However, generally</w:t>
+      </w:r>
+    </w:p>
+    <w:p>
+      <w:pPr>
+        <w:suppressAutoHyphens w:val="0"/>
+        <w:autoSpaceDE w:val="0"/>
+        <w:adjustRightInd w:val="0"/>
+        <w:spacing w:after="0" w:line="240" w:lineRule="auto"/>
+        <w:textAlignment w:val="auto"/>
+        <w:rPr>
+          <w:rFonts w:ascii="LMRoman10-Regular" w:eastAsiaTheme="minorHAnsi" w:hAnsi="LMRoman10-Regular" w:cs="LMRoman10-Regular"/>
+          <w:sz w:val="20"/>
+          <w:szCs w:val="20"/>
+        </w:rPr>
+      </w:pPr>
+      <w:r>
+        <w:rPr>
+          <w:rFonts w:ascii="LMRoman10-Regular" w:eastAsiaTheme="minorHAnsi" w:hAnsi="LMRoman10-Regular" w:cs="LMRoman10-Regular"/>
+          <w:sz w:val="20"/>
+          <w:szCs w:val="20"/>
+        </w:rPr>
+        <w:t xml:space="preserve">the instantaneous utilization is a function of time </w:t>
+      </w:r>
+      <w:r>
+        <w:rPr>
+          <w:rFonts w:ascii="LMMathItalic10-Regular" w:eastAsiaTheme="minorHAnsi" w:hAnsi="LMMathItalic10-Regular" w:cs="LMMathItalic10-Regular"/>
+          <w:i/>
+          <w:iCs/>
+          <w:sz w:val="20"/>
+          <w:szCs w:val="20"/>
+        </w:rPr>
+        <w:t>u</w:t>
+      </w:r>
+      <w:r>
+        <w:rPr>
+          <w:rFonts w:ascii="LMRoman10-Regular" w:eastAsiaTheme="minorHAnsi" w:hAnsi="LMRoman10-Regular" w:cs="LMRoman10-Regular"/>
+          <w:sz w:val="20"/>
+          <w:szCs w:val="20"/>
+        </w:rPr>
+        <w:t>(</w:t>
+      </w:r>
+      <w:r>
+        <w:rPr>
+          <w:rFonts w:ascii="LMMathItalic10-Regular" w:eastAsiaTheme="minorHAnsi" w:hAnsi="LMMathItalic10-Regular" w:cs="LMMathItalic10-Regular"/>
+          <w:i/>
+          <w:iCs/>
+          <w:sz w:val="20"/>
+          <w:szCs w:val="20"/>
+        </w:rPr>
+        <w:t>t</w:t>
+      </w:r>
+      <w:r>
+        <w:rPr>
+          <w:rFonts w:ascii="LMRoman10-Regular" w:eastAsiaTheme="minorHAnsi" w:hAnsi="LMRoman10-Regular" w:cs="LMRoman10-Regular"/>
+          <w:sz w:val="20"/>
+          <w:szCs w:val="20"/>
+        </w:rPr>
+        <w:t>) that varies rapidly with</w:t>
+      </w:r>
+    </w:p>
+    <w:p>
+      <w:pPr>
+        <w:suppressAutoHyphens w:val="0"/>
+        <w:autoSpaceDE w:val="0"/>
+        <w:adjustRightInd w:val="0"/>
+        <w:spacing w:after="0" w:line="240" w:lineRule="auto"/>
+        <w:textAlignment w:val="auto"/>
+        <w:rPr>
+          <w:rFonts w:ascii="LMRoman10-Regular" w:eastAsiaTheme="minorHAnsi" w:hAnsi="LMRoman10-Regular" w:cs="LMRoman10-Regular"/>
+          <w:sz w:val="20"/>
+          <w:szCs w:val="20"/>
+        </w:rPr>
+      </w:pPr>
+      <w:r>
+        <w:rPr>
+          <w:rFonts w:ascii="LMRoman10-Regular" w:eastAsiaTheme="minorHAnsi" w:hAnsi="LMRoman10-Regular" w:cs="LMRoman10-Regular"/>
+          <w:sz w:val="20"/>
+          <w:szCs w:val="20"/>
+        </w:rPr>
+        <w:t>the traffic on a short time scale [10]. Which means that the instantaneous power</w:t>
+      </w:r>
+    </w:p>
+    <w:p>
+      <w:pPr>
+        <w:suppressAutoHyphens w:val="0"/>
+        <w:autoSpaceDE w:val="0"/>
+        <w:adjustRightInd w:val="0"/>
+        <w:spacing w:after="0" w:line="240" w:lineRule="auto"/>
+        <w:textAlignment w:val="auto"/>
+        <w:rPr>
+          <w:rFonts w:ascii="LMRoman10-Regular" w:eastAsiaTheme="minorHAnsi" w:hAnsi="LMRoman10-Regular" w:cs="LMRoman10-Regular"/>
+          <w:sz w:val="20"/>
+          <w:szCs w:val="20"/>
+        </w:rPr>
+      </w:pPr>
+      <w:r>
+        <w:rPr>
+          <w:rFonts w:ascii="LMRoman10-Regular" w:eastAsiaTheme="minorHAnsi" w:hAnsi="LMRoman10-Regular" w:cs="LMRoman10-Regular"/>
+          <w:sz w:val="20"/>
+          <w:szCs w:val="20"/>
+        </w:rPr>
+        <w:t xml:space="preserve">consumption is also a function of time </w:t>
+      </w:r>
+      <w:r>
+        <w:rPr>
+          <w:rFonts w:ascii="LMMathItalic10-Regular" w:eastAsiaTheme="minorHAnsi" w:hAnsi="LMMathItalic10-Regular" w:cs="LMMathItalic10-Regular"/>
+          <w:i/>
+          <w:iCs/>
+          <w:sz w:val="20"/>
+          <w:szCs w:val="20"/>
+        </w:rPr>
+        <w:t>P</w:t>
+      </w:r>
+      <w:r>
+        <w:rPr>
+          <w:rFonts w:ascii="LMRoman7-Regular" w:eastAsiaTheme="minorHAnsi" w:hAnsi="LMRoman7-Regular" w:cs="LMRoman7-Regular"/>
+          <w:sz w:val="14"/>
+          <w:szCs w:val="14"/>
+        </w:rPr>
+        <w:t>in</w:t>
+      </w:r>
+      <w:r>
+        <w:rPr>
+          <w:rFonts w:ascii="LMRoman10-Regular" w:eastAsiaTheme="minorHAnsi" w:hAnsi="LMRoman10-Regular" w:cs="LMRoman10-Regular"/>
+          <w:sz w:val="20"/>
+          <w:szCs w:val="20"/>
+        </w:rPr>
+        <w:t>(</w:t>
+      </w:r>
+      <w:r>
+        <w:rPr>
+          <w:rFonts w:ascii="LMMathItalic10-Regular" w:eastAsiaTheme="minorHAnsi" w:hAnsi="LMMathItalic10-Regular" w:cs="LMMathItalic10-Regular"/>
+          <w:i/>
+          <w:iCs/>
+          <w:sz w:val="20"/>
+          <w:szCs w:val="20"/>
+        </w:rPr>
+        <w:t>t</w:t>
+      </w:r>
+      <w:r>
+        <w:rPr>
+          <w:rFonts w:ascii="LMRoman10-Regular" w:eastAsiaTheme="minorHAnsi" w:hAnsi="LMRoman10-Regular" w:cs="LMRoman10-Regular"/>
+          <w:sz w:val="20"/>
+          <w:szCs w:val="20"/>
+        </w:rPr>
+        <w:t>).</w:t>
+      </w:r>
+    </w:p>
+    <w:p>
+      <w:pPr>
+        <w:suppressAutoHyphens w:val="0"/>
+        <w:autoSpaceDE w:val="0"/>
+        <w:adjustRightInd w:val="0"/>
+        <w:spacing w:after="0" w:line="240" w:lineRule="auto"/>
+        <w:textAlignment w:val="auto"/>
+        <w:rPr>
+          <w:rFonts w:ascii="LMRoman10-Regular" w:eastAsiaTheme="minorHAnsi" w:hAnsi="LMRoman10-Regular" w:cs="LMRoman10-Regular"/>
+          <w:sz w:val="20"/>
+          <w:szCs w:val="20"/>
+        </w:rPr>
+      </w:pPr>
+      <w:r>
+        <w:rPr>
+          <w:rFonts w:ascii="LMRoman10-Regular" w:eastAsiaTheme="minorHAnsi" w:hAnsi="LMRoman10-Regular" w:cs="LMRoman10-Regular"/>
+          <w:sz w:val="20"/>
+          <w:szCs w:val="20"/>
+        </w:rPr>
+        <w:t>In the static simulator used in this work, which will be further described in</w:t>
+      </w:r>
+    </w:p>
+    <w:p>
+      <w:pPr>
+        <w:suppressAutoHyphens w:val="0"/>
+        <w:autoSpaceDE w:val="0"/>
+        <w:adjustRightInd w:val="0"/>
+        <w:spacing w:after="0" w:line="240" w:lineRule="auto"/>
+        <w:textAlignment w:val="auto"/>
+        <w:rPr>
+          <w:rFonts w:ascii="LMRoman10-Regular" w:eastAsiaTheme="minorHAnsi" w:hAnsi="LMRoman10-Regular" w:cs="LMRoman10-Regular"/>
+          <w:sz w:val="20"/>
+          <w:szCs w:val="20"/>
+        </w:rPr>
+      </w:pPr>
+      <w:r>
+        <w:rPr>
+          <w:rFonts w:ascii="LMRoman10-Regular" w:eastAsiaTheme="minorHAnsi" w:hAnsi="LMRoman10-Regular" w:cs="LMRoman10-Regular"/>
+          <w:sz w:val="20"/>
+          <w:szCs w:val="20"/>
+        </w:rPr>
+        <w:t>following chapters, the output only contains the average utilization over a time</w:t>
+      </w:r>
+    </w:p>
+    <w:p>
+      <w:pPr>
+        <w:suppressAutoHyphens w:val="0"/>
+        <w:autoSpaceDE w:val="0"/>
+        <w:adjustRightInd w:val="0"/>
+        <w:spacing w:after="0" w:line="240" w:lineRule="auto"/>
+        <w:textAlignment w:val="auto"/>
+        <w:rPr>
+          <w:rFonts w:ascii="LMRoman10-Regular" w:eastAsiaTheme="minorHAnsi" w:hAnsi="LMRoman10-Regular" w:cs="LMRoman10-Regular"/>
+          <w:sz w:val="20"/>
+          <w:szCs w:val="20"/>
+        </w:rPr>
+      </w:pPr>
+      <w:r>
+        <w:rPr>
+          <w:rFonts w:ascii="LMRoman10-Regular" w:eastAsiaTheme="minorHAnsi" w:hAnsi="LMRoman10-Regular" w:cs="LMRoman10-Regular"/>
+          <w:sz w:val="20"/>
+          <w:szCs w:val="20"/>
+        </w:rPr>
+        <w:t xml:space="preserve">interval </w:t>
+      </w:r>
+      <w:r>
+        <w:rPr>
+          <w:rFonts w:ascii="LMMathItalic10-Regular" w:eastAsiaTheme="minorHAnsi" w:hAnsi="LMMathItalic10-Regular" w:cs="LMMathItalic10-Regular"/>
+          <w:i/>
+          <w:iCs/>
+          <w:sz w:val="20"/>
+          <w:szCs w:val="20"/>
+        </w:rPr>
+        <w:t xml:space="preserve">t </w:t>
+      </w:r>
+      <w:r>
+        <w:rPr>
+          <w:rFonts w:ascii="LMMathSymbols10-Regular" w:eastAsiaTheme="minorHAnsi" w:hAnsi="LMMathSymbols10-Regular" w:cs="LMMathSymbols10-Regular"/>
+          <w:sz w:val="20"/>
+          <w:szCs w:val="20"/>
+        </w:rPr>
+        <w:t xml:space="preserve">2 </w:t>
+      </w:r>
+      <w:r>
+        <w:rPr>
+          <w:rFonts w:ascii="LMRoman10-Regular" w:eastAsiaTheme="minorHAnsi" w:hAnsi="LMRoman10-Regular" w:cs="LMRoman10-Regular"/>
+          <w:sz w:val="20"/>
+          <w:szCs w:val="20"/>
+        </w:rPr>
+        <w:t>[0</w:t>
+      </w:r>
+      <w:r>
+        <w:rPr>
+          <w:rFonts w:ascii="LMMathItalic10-Regular" w:eastAsiaTheme="minorHAnsi" w:hAnsi="LMMathItalic10-Regular" w:cs="LMMathItalic10-Regular"/>
+          <w:i/>
+          <w:iCs/>
+          <w:sz w:val="20"/>
+          <w:szCs w:val="20"/>
+        </w:rPr>
+        <w:t>, T</w:t>
+      </w:r>
+      <w:r>
+        <w:rPr>
+          <w:rFonts w:ascii="LMRoman10-Regular" w:eastAsiaTheme="minorHAnsi" w:hAnsi="LMRoman10-Regular" w:cs="LMRoman10-Regular"/>
+          <w:sz w:val="20"/>
+          <w:szCs w:val="20"/>
+        </w:rPr>
+        <w:t>). Here we will show that applying the power model before or</w:t>
+      </w:r>
+    </w:p>
+    <w:p>
+      <w:pPr>
+        <w:suppressAutoHyphens w:val="0"/>
+        <w:autoSpaceDE w:val="0"/>
+        <w:adjustRightInd w:val="0"/>
+        <w:spacing w:after="0" w:line="240" w:lineRule="auto"/>
+        <w:textAlignment w:val="auto"/>
+        <w:rPr>
+          <w:rFonts w:ascii="LMRoman10-Regular" w:eastAsiaTheme="minorHAnsi" w:hAnsi="LMRoman10-Regular" w:cs="LMRoman10-Regular"/>
+          <w:sz w:val="20"/>
+          <w:szCs w:val="20"/>
+        </w:rPr>
+      </w:pPr>
+      <w:r>
+        <w:rPr>
+          <w:rFonts w:ascii="LMRoman10-Regular" w:eastAsiaTheme="minorHAnsi" w:hAnsi="LMRoman10-Regular" w:cs="LMRoman10-Regular"/>
+          <w:sz w:val="20"/>
+          <w:szCs w:val="20"/>
+        </w:rPr>
+        <w:t xml:space="preserve">after the averaging yields the same average power, </w:t>
+      </w:r>
+      <w:proofErr w:type="spellStart"/>
+      <w:r>
+        <w:rPr>
+          <w:rFonts w:ascii="LMRoman10-Regular" w:eastAsiaTheme="minorHAnsi" w:hAnsi="LMRoman10-Regular" w:cs="LMRoman10-Regular"/>
+          <w:sz w:val="20"/>
+          <w:szCs w:val="20"/>
+        </w:rPr>
+        <w:t>i.e</w:t>
+      </w:r>
+      <w:proofErr w:type="spellEnd"/>
+      <w:r>
+        <w:rPr>
+          <w:rFonts w:ascii="LMRoman10-Regular" w:eastAsiaTheme="minorHAnsi" w:hAnsi="LMRoman10-Regular" w:cs="LMRoman10-Regular"/>
+          <w:sz w:val="20"/>
+          <w:szCs w:val="20"/>
+        </w:rPr>
+        <w:t xml:space="preserve"> applying the power model</w:t>
+      </w:r>
+    </w:p>
+    <w:p>
+      <w:pPr>
+        <w:pStyle w:val="NewNormal"/>
+        <w:rPr>
+          <w:sz w:val="28"/>
+          <w:szCs w:val="28"/>
+        </w:rPr>
+      </w:pPr>
+      <w:r>
+        <w:rPr>
+          <w:rFonts w:ascii="LMRoman10-Regular" w:eastAsiaTheme="minorHAnsi" w:hAnsi="LMRoman10-Regular" w:cs="LMRoman10-Regular"/>
+          <w:sz w:val="20"/>
+          <w:szCs w:val="20"/>
+        </w:rPr>
+        <w:t>to the output of the simulator is justified. The average utilization is defined as</w:t>
+      </w:r>
+    </w:p>
+    <w:p>
+      <w:pPr>
+        <w:pStyle w:val="NewNormal"/>
+        <w:rPr>
+          <w:sz w:val="28"/>
+          <w:szCs w:val="28"/>
+        </w:rPr>
+      </w:pPr>
+    </w:p>
+    <w:p>
+      <w:pPr>
+        <w:pStyle w:val="NewNormal"/>
+        <w:rPr>
+          <w:sz w:val="28"/>
+          <w:szCs w:val="28"/>
+        </w:rPr>
+      </w:pPr>
+    </w:p>
+    <w:p>
+      <w:pPr>
+        <w:pStyle w:val="NewNormal"/>
+        <w:rPr>
+          <w:sz w:val="28"/>
+          <w:szCs w:val="28"/>
+        </w:rPr>
+      </w:pPr>
+    </w:p>
+    <w:p>
+      <w:pPr>
+        <w:pStyle w:val="NewNormal"/>
+        <w:rPr>
+          <w:sz w:val="28"/>
+          <w:szCs w:val="28"/>
+        </w:rPr>
+      </w:pPr>
+      <w:r>
+        <w:rPr>
+          <w:sz w:val="28"/>
+          <w:szCs w:val="28"/>
+        </w:rPr>
         <w:t>3.2. Long Term model</w:t>
       </w:r>
     </w:p>
@@ -5160,54 +6317,352 @@
     <w:p>
       <w:pPr>
         <w:pStyle w:val="NewNormal"/>
-        <w:rPr>
-          <w:sz w:val="28"/>
-          <w:szCs w:val="28"/>
-        </w:rPr>
-      </w:pPr>
-    </w:p>
-    <w:p>
-      <w:pPr>
-        <w:pStyle w:val="NewNormal"/>
-        <w:rPr>
-          <w:sz w:val="28"/>
-          <w:szCs w:val="28"/>
-        </w:rPr>
-      </w:pPr>
-      <w:r>
-        <w:rPr>
-          <w:sz w:val="28"/>
-          <w:szCs w:val="28"/>
-        </w:rPr>
+      </w:pPr>
+    </w:p>
+    <w:p>
+      <w:pPr>
+        <w:pStyle w:val="NewNormal"/>
+      </w:pPr>
+    </w:p>
+    <w:p>
+      <w:pPr>
+        <w:pStyle w:val="NewNormal"/>
+      </w:pPr>
+    </w:p>
+    <w:p>
+      <w:pPr>
+        <w:pStyle w:val="NewNormal"/>
+      </w:pPr>
+    </w:p>
+    <w:p>
+      <w:pPr>
+        <w:pStyle w:val="NewNormal"/>
+      </w:pPr>
+    </w:p>
+    <w:p>
+      <w:pPr>
+        <w:pStyle w:val="NewNormal"/>
+      </w:pPr>
+    </w:p>
+    <w:p>
+      <w:pPr>
+        <w:pStyle w:val="NewNormal"/>
+      </w:pPr>
+    </w:p>
+    <w:p>
+      <w:pPr>
+        <w:pStyle w:val="NewNormal"/>
+      </w:pPr>
+    </w:p>
+    <w:p>
+      <w:pPr>
+        <w:pStyle w:val="NewNormal"/>
+      </w:pPr>
+    </w:p>
+    <w:p>
+      <w:pPr>
+        <w:pStyle w:val="NewNormal"/>
+      </w:pPr>
+    </w:p>
+    <w:p>
+      <w:pPr>
+        <w:pStyle w:val="NewNormal"/>
+      </w:pPr>
+    </w:p>
+    <w:p>
+      <w:pPr>
+        <w:pStyle w:val="NewNormal"/>
+      </w:pPr>
+    </w:p>
+    <w:p>
+      <w:pPr>
+        <w:pStyle w:val="NewNormal"/>
+      </w:pPr>
+    </w:p>
+    <w:p>
+      <w:pPr>
+        <w:pStyle w:val="NewNormal"/>
+      </w:pPr>
+    </w:p>
+    <w:p>
+      <w:pPr>
+        <w:pStyle w:val="NewNormal"/>
+      </w:pPr>
+    </w:p>
+    <w:p>
+      <w:pPr>
+        <w:pStyle w:val="NewNormal"/>
+      </w:pPr>
+    </w:p>
+    <w:p>
+      <w:pPr>
+        <w:pStyle w:val="NewNormal"/>
+        <w:numPr>
+          <w:ilvl w:val="0"/>
+          <w:numId w:val="9"/>
+        </w:numPr>
+        <w:rPr>
+          <w:sz w:val="32"/>
+          <w:szCs w:val="32"/>
+        </w:rPr>
+      </w:pPr>
+      <w:r>
+        <w:rPr>
+          <w:sz w:val="32"/>
+          <w:szCs w:val="32"/>
+        </w:rPr>
+        <w:t>Methodology</w:t>
+      </w:r>
+    </w:p>
+    <w:p>
+      <w:pPr>
+        <w:pStyle w:val="NewNormal"/>
+        <w:ind w:left="450" w:firstLine="0"/>
+      </w:pPr>
+    </w:p>
+    <w:p>
+      <w:pPr>
+        <w:pStyle w:val="NewNormal"/>
+        <w:ind w:left="450" w:firstLine="0"/>
+      </w:pPr>
+      <w:r>
+        <w:t>Here we explain the simulator and the deployment strategy used in running the simulations.</w:t>
+      </w:r>
+    </w:p>
+    <w:p>
+      <w:pPr>
+        <w:pStyle w:val="NewNormal"/>
+        <w:ind w:left="450" w:firstLine="0"/>
+      </w:pPr>
+    </w:p>
+    <w:p>
+      <w:pPr>
+        <w:pStyle w:val="NewNormal"/>
+        <w:numPr>
+          <w:ilvl w:val="1"/>
+          <w:numId w:val="9"/>
+        </w:numPr>
+        <w:rPr>
+          <w:sz w:val="28"/>
+          <w:szCs w:val="28"/>
+        </w:rPr>
+      </w:pPr>
+      <w:r>
+        <w:rPr>
+          <w:sz w:val="28"/>
+          <w:szCs w:val="28"/>
+        </w:rPr>
+        <w:t>The Simulator</w:t>
+      </w:r>
+    </w:p>
+    <w:p>
+      <w:pPr>
+        <w:pStyle w:val="NewNormal"/>
+      </w:pPr>
+      <w:r>
+        <w:t xml:space="preserve">The simulator used to run simulations is Ericsson’s internal network simulator. The simulator is time static system level simulator written in </w:t>
+      </w:r>
+      <w:proofErr w:type="spellStart"/>
+      <w:r>
+        <w:t>Matlab</w:t>
+      </w:r>
+      <w:proofErr w:type="spellEnd"/>
+      <w:r>
+        <w:t>. It provides various propagation models from statistical models to ray-tracing models.</w:t>
+      </w:r>
+      <w:r>
+        <w:fldChar w:fldCharType="begin" w:fldLock="1"/>
+      </w:r>
+      <w:r>
+        <w:instrText>ADDIN CSL_CITATION { "citationItems" : [ { "id" : "ITEM-1", "itemData" : { "author" : [ { "dropping-particle" : "", "family" : "Ryd\u00e9n", "given" : "Vilhelm", "non-dropping-particle" : "", "parse-names" : false, "suffix" : "" } ], "container-title" : "Teknisk- naturvetenskaplig fakultet UTH-enheten", "id" : "ITEM-1", "issued" : { "date-parts" : [ [ "2016" ] ] }, "number-of-pages" : "UPTEC F 16034", "title" : "Outdoor to Indoor Coverage in 5G Networks", "type" : "thesis" }, "uris" : [ "http://www.mendeley.com/documents/?uuid=88eb39ca-7081-465b-a33d-27d99a38bf52" ] } ], "mendeley" : { "formattedCitation" : "(Ryd\u00e9n 2016)", "plainTextFormattedCitation" : "(Ryd\u00e9n 2016)", "previouslyFormattedCitation" : "&lt;sup&gt;2&lt;/sup&gt;" }, "properties" : { "noteIndex" : 0 }, "schema" : "https://github.com/citation-style-language/schema/raw/master/csl-citation.json" }</w:instrText>
+      </w:r>
+      <w:r>
+        <w:fldChar w:fldCharType="separate"/>
+      </w:r>
+      <w:r>
+        <w:rPr>
+          <w:noProof/>
+        </w:rPr>
+        <w:t>(Rydén 2016)</w:t>
+      </w:r>
+      <w:r>
+        <w:fldChar w:fldCharType="end"/>
+      </w:r>
+      <w:r>
+        <w:t xml:space="preserve"> </w:t>
+      </w:r>
+      <w:r>
+        <w:t xml:space="preserve">The model used in this thesis make use of statistical model that determines the load on the base stations and though this we get estimate of the power being consumed by the whole network. </w:t>
+      </w:r>
+    </w:p>
+    <w:p>
+      <w:pPr>
+        <w:pStyle w:val="NewNormal"/>
+      </w:pPr>
+    </w:p>
+    <w:p>
+      <w:pPr>
+        <w:pStyle w:val="NewNormal"/>
+        <w:numPr>
+          <w:ilvl w:val="1"/>
+          <w:numId w:val="9"/>
+        </w:numPr>
+        <w:rPr>
+          <w:sz w:val="28"/>
+          <w:szCs w:val="28"/>
+        </w:rPr>
+      </w:pPr>
+      <w:r>
+        <w:rPr>
+          <w:sz w:val="28"/>
+          <w:szCs w:val="28"/>
+        </w:rPr>
+        <w:t>Setup</w:t>
+      </w:r>
+    </w:p>
+    <w:p>
+      <w:pPr>
+        <w:pStyle w:val="NewNormal"/>
+      </w:pPr>
+      <w:r>
+        <w:t xml:space="preserve">The scenario we setup makes use of a “real like” dense city network, in which we are deploying the city with streets, buildings, users. The deployment is made keeping in mind of a typical dense urban Asian network with dense high rise buildings in the center and lesser dense and low height </w:t>
+      </w:r>
+      <w:r>
         <w:lastRenderedPageBreak/>
-        <w:t>3.3. Short Term model</w:t>
-      </w:r>
-    </w:p>
-    <w:p>
-      <w:pPr>
-        <w:pStyle w:val="NewNormal"/>
-      </w:pPr>
-    </w:p>
-    <w:p>
-      <w:pPr>
-        <w:pStyle w:val="NewNormal"/>
-        <w:rPr>
-          <w:color w:val="4F81BD" w:themeColor="accent1"/>
-          <w14:shadow w14:blurRad="38100" w14:dist="25400" w14:dir="5400000" w14:sx="100000" w14:sy="100000" w14:kx="0" w14:ky="0" w14:algn="ctr">
-            <w14:srgbClr w14:val="6E747A">
-              <w14:alpha w14:val="57000"/>
-            </w14:srgbClr>
-          </w14:shadow>
-          <w14:textOutline w14:w="0" w14:cap="flat" w14:cmpd="sng" w14:algn="ctr">
-            <w14:noFill/>
-            <w14:prstDash w14:val="solid"/>
-            <w14:round/>
-          </w14:textOutline>
-        </w:rPr>
-      </w:pPr>
-      <w:r>
-        <w:tab/>
-      </w:r>
+        <w:t>buildings outer wards. This way we make use of a real city like scenario rather than just a statistical propagation analysis.</w:t>
+      </w:r>
+    </w:p>
+    <w:p>
+      <w:pPr>
+        <w:pStyle w:val="NewNormal"/>
+      </w:pPr>
+      <w:r>
+        <w:t>In our setup we make use of the static simulator with ray-tracing propagation model called BEZT. It makes use of a multipath propagation model that calculates the path gain between the user and the base station. The channel gains over these paths are stored in a huge gain matrix which is used to estimate the throughput for every user.</w:t>
+      </w:r>
+    </w:p>
+    <w:p>
+      <w:pPr>
+        <w:pStyle w:val="NewNormal"/>
+        <w:ind w:left="1077" w:firstLine="0"/>
+        <w:rPr>
+          <w:sz w:val="28"/>
+          <w:szCs w:val="28"/>
+        </w:rPr>
+      </w:pPr>
+    </w:p>
+    <w:p>
+      <w:pPr>
+        <w:pStyle w:val="NewNormal"/>
+        <w:numPr>
+          <w:ilvl w:val="1"/>
+          <w:numId w:val="9"/>
+        </w:numPr>
+        <w:rPr>
+          <w:sz w:val="28"/>
+          <w:szCs w:val="28"/>
+        </w:rPr>
+      </w:pPr>
+      <w:r>
+        <w:rPr>
+          <w:sz w:val="28"/>
+          <w:szCs w:val="28"/>
+        </w:rPr>
+        <w:t>Deployment</w:t>
+      </w:r>
+    </w:p>
+    <w:p>
+      <w:pPr>
+        <w:pStyle w:val="NewNormal"/>
+      </w:pPr>
+      <w:r>
+        <w:t xml:space="preserve">We will deploy a layer of outer grid comprising of Macro cells and a layer of inner indoor cells for high traffic requirements and then we will measure the Energy performance with keeping only the Macro layers outside the central grid keeping the base stations inside   cover the traffic and the outside layer of macro cells for coverage purposes. </w:t>
+      </w:r>
+    </w:p>
+    <w:p>
+      <w:pPr>
+        <w:pStyle w:val="NewNormal"/>
+      </w:pPr>
+    </w:p>
+    <w:p>
+      <w:pPr>
+        <w:pStyle w:val="NewNormal"/>
+      </w:pPr>
+    </w:p>
+    <w:p>
+      <w:pPr>
+        <w:pStyle w:val="NewNormal"/>
+        <w:numPr>
+          <w:ilvl w:val="1"/>
+          <w:numId w:val="9"/>
+        </w:numPr>
+        <w:rPr>
+          <w:sz w:val="28"/>
+          <w:szCs w:val="28"/>
+        </w:rPr>
+      </w:pPr>
+      <w:r>
+        <w:rPr>
+          <w:sz w:val="28"/>
+          <w:szCs w:val="28"/>
+        </w:rPr>
+        <w:t>Traffic</w:t>
+      </w:r>
+    </w:p>
+    <w:p>
+      <w:pPr>
+        <w:pStyle w:val="NewNormal"/>
+        <w:ind w:left="450" w:firstLine="0"/>
+        <w:rPr>
+          <w:sz w:val="28"/>
+          <w:szCs w:val="28"/>
+        </w:rPr>
+      </w:pPr>
+    </w:p>
+    <w:p>
+      <w:pPr>
+        <w:pStyle w:val="NewNormal"/>
+        <w:rPr>
+          <w:sz w:val="28"/>
+          <w:szCs w:val="28"/>
+        </w:rPr>
+      </w:pPr>
+    </w:p>
+    <w:p>
+      <w:pPr>
+        <w:pStyle w:val="NewNormal"/>
+        <w:numPr>
+          <w:ilvl w:val="1"/>
+          <w:numId w:val="9"/>
+        </w:numPr>
+        <w:rPr>
+          <w:sz w:val="28"/>
+          <w:szCs w:val="28"/>
+        </w:rPr>
+      </w:pPr>
+      <w:r>
+        <w:rPr>
+          <w:sz w:val="28"/>
+          <w:szCs w:val="28"/>
+        </w:rPr>
+        <w:t>Short Term model</w:t>
+      </w:r>
+    </w:p>
+    <w:p>
+      <w:pPr>
+        <w:suppressAutoHyphens w:val="0"/>
+        <w:autoSpaceDE w:val="0"/>
+        <w:adjustRightInd w:val="0"/>
+        <w:spacing w:after="0" w:line="240" w:lineRule="auto"/>
+        <w:textAlignment w:val="auto"/>
+        <w:rPr>
+          <w:rFonts w:ascii="LMRoman12-Bold" w:eastAsiaTheme="minorHAnsi" w:hAnsi="LMRoman12-Bold" w:cs="LMRoman12-Bold"/>
+          <w:b/>
+          <w:bCs/>
+          <w:sz w:val="24"/>
+          <w:szCs w:val="24"/>
+          <w:lang w:val="sv-SE"/>
+        </w:rPr>
+      </w:pPr>
       <w:r>
         <w:rPr>
           <w:noProof/>
@@ -5216,7 +6671,7 @@
         <mc:AlternateContent>
           <mc:Choice Requires="wps">
             <w:drawing>
-              <wp:anchor distT="0" distB="0" distL="114300" distR="114300" simplePos="0" relativeHeight="251661312" behindDoc="0" locked="0" layoutInCell="1" allowOverlap="1" wp14:anchorId="268AA27E" wp14:editId="2F88735F">
+              <wp:anchor distT="0" distB="0" distL="114300" distR="114300" simplePos="0" relativeHeight="251677696" behindDoc="0" locked="0" layoutInCell="1" allowOverlap="1" wp14:anchorId="790AFEE0" wp14:editId="35E0E19E">
                 <wp:simplePos x="0" y="0"/>
                 <wp:positionH relativeFrom="column">
                   <wp:posOffset>0</wp:posOffset>
@@ -5285,7 +6740,7 @@
           </mc:Choice>
           <mc:Fallback>
             <w:pict>
-              <v:shape w14:anchorId="268AA27E" id="Text Box 9" o:spid="_x0000_s1027" type="#_x0000_t202" style="position:absolute;left:0;text-align:left;margin-left:0;margin-top:0;width:2in;height:2in;z-index:251661312;visibility:visible;mso-wrap-style:none;mso-wrap-distance-left:9pt;mso-wrap-distance-top:0;mso-wrap-distance-right:9pt;mso-wrap-distance-bottom:0;mso-position-horizontal:absolute;mso-position-horizontal-relative:text;mso-position-vertical:absolute;mso-position-vertical-relative:text;v-text-anchor:top" o:gfxdata="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" filled="f" stroked="f">
+              <v:shape w14:anchorId="790AFEE0" id="Text Box 9" o:spid="_x0000_s1027" type="#_x0000_t202" style="position:absolute;margin-left:0;margin-top:0;width:2in;height:2in;z-index:251677696;visibility:visible;mso-wrap-style:none;mso-wrap-distance-left:9pt;mso-wrap-distance-top:0;mso-wrap-distance-right:9pt;mso-wrap-distance-bottom:0;mso-position-horizontal:absolute;mso-position-horizontal-relative:text;mso-position-vertical:absolute;mso-position-vertical-relative:text;v-text-anchor:top" o:gfxdata="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" filled="f" stroked="f">
                 <v:textbox style="mso-fit-shape-to-text:t">
                   <w:txbxContent>
                     <w:p>
@@ -5316,6 +6771,567 @@
           </mc:Fallback>
         </mc:AlternateContent>
       </w:r>
+      <w:r>
+        <w:rPr>
+          <w:rFonts w:ascii="LMRoman12-Bold" w:eastAsiaTheme="minorHAnsi" w:hAnsi="LMRoman12-Bold" w:cs="LMRoman12-Bold"/>
+          <w:b/>
+          <w:bCs/>
+          <w:sz w:val="24"/>
+          <w:szCs w:val="24"/>
+          <w:lang w:val="sv-SE"/>
+        </w:rPr>
+        <w:t xml:space="preserve">5.3.1 Short-Term </w:t>
+      </w:r>
+      <w:proofErr w:type="spellStart"/>
+      <w:r>
+        <w:rPr>
+          <w:rFonts w:ascii="LMRoman12-Bold" w:eastAsiaTheme="minorHAnsi" w:hAnsi="LMRoman12-Bold" w:cs="LMRoman12-Bold"/>
+          <w:b/>
+          <w:bCs/>
+          <w:sz w:val="24"/>
+          <w:szCs w:val="24"/>
+          <w:lang w:val="sv-SE"/>
+        </w:rPr>
+        <w:t>Traffic</w:t>
+      </w:r>
+      <w:proofErr w:type="spellEnd"/>
+      <w:r>
+        <w:rPr>
+          <w:rFonts w:ascii="LMRoman12-Bold" w:eastAsiaTheme="minorHAnsi" w:hAnsi="LMRoman12-Bold" w:cs="LMRoman12-Bold"/>
+          <w:b/>
+          <w:bCs/>
+          <w:sz w:val="24"/>
+          <w:szCs w:val="24"/>
+          <w:lang w:val="sv-SE"/>
+        </w:rPr>
+        <w:t xml:space="preserve"> </w:t>
+      </w:r>
+      <w:proofErr w:type="spellStart"/>
+      <w:r>
+        <w:rPr>
+          <w:rFonts w:ascii="LMRoman12-Bold" w:eastAsiaTheme="minorHAnsi" w:hAnsi="LMRoman12-Bold" w:cs="LMRoman12-Bold"/>
+          <w:b/>
+          <w:bCs/>
+          <w:sz w:val="24"/>
+          <w:szCs w:val="24"/>
+          <w:lang w:val="sv-SE"/>
+        </w:rPr>
+        <w:t>Model</w:t>
+      </w:r>
+      <w:proofErr w:type="spellEnd"/>
+    </w:p>
+    <w:p>
+      <w:pPr>
+        <w:suppressAutoHyphens w:val="0"/>
+        <w:autoSpaceDE w:val="0"/>
+        <w:adjustRightInd w:val="0"/>
+        <w:spacing w:after="0" w:line="240" w:lineRule="auto"/>
+        <w:textAlignment w:val="auto"/>
+        <w:rPr>
+          <w:rFonts w:ascii="LMRoman10-Regular" w:eastAsiaTheme="minorHAnsi" w:hAnsi="LMRoman10-Regular" w:cs="LMRoman10-Regular"/>
+          <w:sz w:val="20"/>
+          <w:szCs w:val="20"/>
+        </w:rPr>
+      </w:pPr>
+      <w:r>
+        <w:rPr>
+          <w:rFonts w:ascii="LMRoman10-Regular" w:eastAsiaTheme="minorHAnsi" w:hAnsi="LMRoman10-Regular" w:cs="LMRoman10-Regular"/>
+          <w:sz w:val="20"/>
+          <w:szCs w:val="20"/>
+        </w:rPr>
+        <w:t>From the propagation and interference modeling the signal-to-interference-</w:t>
+      </w:r>
+      <w:proofErr w:type="spellStart"/>
+      <w:r>
+        <w:rPr>
+          <w:rFonts w:ascii="LMRoman10-Regular" w:eastAsiaTheme="minorHAnsi" w:hAnsi="LMRoman10-Regular" w:cs="LMRoman10-Regular"/>
+          <w:sz w:val="20"/>
+          <w:szCs w:val="20"/>
+        </w:rPr>
+        <w:t>andnoise</w:t>
+      </w:r>
+      <w:proofErr w:type="spellEnd"/>
+      <w:r>
+        <w:rPr>
+          <w:rFonts w:ascii="LMRoman10-Regular" w:eastAsiaTheme="minorHAnsi" w:hAnsi="LMRoman10-Regular" w:cs="LMRoman10-Regular"/>
+          <w:sz w:val="20"/>
+          <w:szCs w:val="20"/>
+        </w:rPr>
+        <w:t>-</w:t>
+      </w:r>
+    </w:p>
+    <w:p>
+      <w:pPr>
+        <w:suppressAutoHyphens w:val="0"/>
+        <w:autoSpaceDE w:val="0"/>
+        <w:adjustRightInd w:val="0"/>
+        <w:spacing w:after="0" w:line="240" w:lineRule="auto"/>
+        <w:textAlignment w:val="auto"/>
+        <w:rPr>
+          <w:rFonts w:ascii="LMRoman10-Regular" w:eastAsiaTheme="minorHAnsi" w:hAnsi="LMRoman10-Regular" w:cs="LMRoman10-Regular"/>
+          <w:sz w:val="20"/>
+          <w:szCs w:val="20"/>
+        </w:rPr>
+      </w:pPr>
+      <w:r>
+        <w:rPr>
+          <w:rFonts w:ascii="LMRoman10-Regular" w:eastAsiaTheme="minorHAnsi" w:hAnsi="LMRoman10-Regular" w:cs="LMRoman10-Regular"/>
+          <w:sz w:val="20"/>
+          <w:szCs w:val="20"/>
+        </w:rPr>
+        <w:t>ratio (SINR) for each link is known. This can be mapped to an available</w:t>
+      </w:r>
+    </w:p>
+    <w:p>
+      <w:pPr>
+        <w:suppressAutoHyphens w:val="0"/>
+        <w:autoSpaceDE w:val="0"/>
+        <w:adjustRightInd w:val="0"/>
+        <w:spacing w:after="0" w:line="240" w:lineRule="auto"/>
+        <w:textAlignment w:val="auto"/>
+        <w:rPr>
+          <w:rFonts w:ascii="LMRoman10-Regular" w:eastAsiaTheme="minorHAnsi" w:hAnsi="LMRoman10-Regular" w:cs="LMRoman10-Regular"/>
+          <w:sz w:val="20"/>
+          <w:szCs w:val="20"/>
+        </w:rPr>
+      </w:pPr>
+      <w:r>
+        <w:rPr>
+          <w:rFonts w:ascii="LMRoman10-Regular" w:eastAsiaTheme="minorHAnsi" w:hAnsi="LMRoman10-Regular" w:cs="LMRoman10-Regular"/>
+          <w:sz w:val="20"/>
+          <w:szCs w:val="20"/>
+        </w:rPr>
+        <w:t>link bitrate based on the modulation scheme that is used. The available link</w:t>
+      </w:r>
+    </w:p>
+    <w:p>
+      <w:pPr>
+        <w:suppressAutoHyphens w:val="0"/>
+        <w:autoSpaceDE w:val="0"/>
+        <w:adjustRightInd w:val="0"/>
+        <w:spacing w:after="0" w:line="240" w:lineRule="auto"/>
+        <w:textAlignment w:val="auto"/>
+        <w:rPr>
+          <w:rFonts w:ascii="LMRoman10-Regular" w:eastAsiaTheme="minorHAnsi" w:hAnsi="LMRoman10-Regular" w:cs="LMRoman10-Regular"/>
+          <w:sz w:val="20"/>
+          <w:szCs w:val="20"/>
+        </w:rPr>
+      </w:pPr>
+      <w:r>
+        <w:rPr>
+          <w:rFonts w:ascii="LMRoman10-Regular" w:eastAsiaTheme="minorHAnsi" w:hAnsi="LMRoman10-Regular" w:cs="LMRoman10-Regular"/>
+          <w:sz w:val="20"/>
+          <w:szCs w:val="20"/>
+        </w:rPr>
+        <w:t>bitrate is the throughput the user would experience if the link was utilized all the</w:t>
+      </w:r>
+    </w:p>
+    <w:p>
+      <w:pPr>
+        <w:suppressAutoHyphens w:val="0"/>
+        <w:autoSpaceDE w:val="0"/>
+        <w:adjustRightInd w:val="0"/>
+        <w:spacing w:after="0" w:line="240" w:lineRule="auto"/>
+        <w:textAlignment w:val="auto"/>
+        <w:rPr>
+          <w:rFonts w:ascii="LMRoman10-Regular" w:eastAsiaTheme="minorHAnsi" w:hAnsi="LMRoman10-Regular" w:cs="LMRoman10-Regular"/>
+          <w:sz w:val="20"/>
+          <w:szCs w:val="20"/>
+        </w:rPr>
+      </w:pPr>
+      <w:r>
+        <w:rPr>
+          <w:rFonts w:ascii="LMRoman10-Regular" w:eastAsiaTheme="minorHAnsi" w:hAnsi="LMRoman10-Regular" w:cs="LMRoman10-Regular"/>
+          <w:sz w:val="20"/>
+          <w:szCs w:val="20"/>
+        </w:rPr>
+        <w:t>time. However, in real networks the links are not constantly utilized. Instead,</w:t>
+      </w:r>
+    </w:p>
+    <w:p>
+      <w:pPr>
+        <w:suppressAutoHyphens w:val="0"/>
+        <w:autoSpaceDE w:val="0"/>
+        <w:adjustRightInd w:val="0"/>
+        <w:spacing w:after="0" w:line="240" w:lineRule="auto"/>
+        <w:textAlignment w:val="auto"/>
+        <w:rPr>
+          <w:rFonts w:ascii="LMRoman10-Regular" w:eastAsiaTheme="minorHAnsi" w:hAnsi="LMRoman10-Regular" w:cs="LMRoman10-Regular"/>
+          <w:sz w:val="20"/>
+          <w:szCs w:val="20"/>
+        </w:rPr>
+      </w:pPr>
+      <w:r>
+        <w:rPr>
+          <w:rFonts w:ascii="LMRoman10-Regular" w:eastAsiaTheme="minorHAnsi" w:hAnsi="LMRoman10-Regular" w:cs="LMRoman10-Regular"/>
+          <w:sz w:val="20"/>
+          <w:szCs w:val="20"/>
+        </w:rPr>
+        <w:t>file downloads happen randomly according to some distribution which can be</w:t>
+      </w:r>
+    </w:p>
+    <w:p>
+      <w:pPr>
+        <w:suppressAutoHyphens w:val="0"/>
+        <w:autoSpaceDE w:val="0"/>
+        <w:adjustRightInd w:val="0"/>
+        <w:spacing w:after="0" w:line="240" w:lineRule="auto"/>
+        <w:textAlignment w:val="auto"/>
+        <w:rPr>
+          <w:rFonts w:ascii="LMRoman10-Regular" w:eastAsiaTheme="minorHAnsi" w:hAnsi="LMRoman10-Regular" w:cs="LMRoman10-Regular"/>
+          <w:sz w:val="20"/>
+          <w:szCs w:val="20"/>
+        </w:rPr>
+      </w:pPr>
+      <w:r>
+        <w:rPr>
+          <w:rFonts w:ascii="LMRoman10-Regular" w:eastAsiaTheme="minorHAnsi" w:hAnsi="LMRoman10-Regular" w:cs="LMRoman10-Regular"/>
+          <w:sz w:val="20"/>
+          <w:szCs w:val="20"/>
+        </w:rPr>
+        <w:t>captured by a statistical traffic model.</w:t>
+      </w:r>
+    </w:p>
+    <w:p>
+      <w:pPr>
+        <w:suppressAutoHyphens w:val="0"/>
+        <w:autoSpaceDE w:val="0"/>
+        <w:adjustRightInd w:val="0"/>
+        <w:spacing w:after="0" w:line="240" w:lineRule="auto"/>
+        <w:textAlignment w:val="auto"/>
+        <w:rPr>
+          <w:rFonts w:ascii="LMRoman10-Regular" w:eastAsiaTheme="minorHAnsi" w:hAnsi="LMRoman10-Regular" w:cs="LMRoman10-Regular"/>
+          <w:sz w:val="20"/>
+          <w:szCs w:val="20"/>
+        </w:rPr>
+      </w:pPr>
+      <w:r>
+        <w:rPr>
+          <w:rFonts w:ascii="LMRoman10-Regular" w:eastAsiaTheme="minorHAnsi" w:hAnsi="LMRoman10-Regular" w:cs="LMRoman10-Regular"/>
+          <w:sz w:val="20"/>
+          <w:szCs w:val="20"/>
+        </w:rPr>
+        <w:t>The simulator uses an equal buffer traffic model to simulate file downloads</w:t>
+      </w:r>
+    </w:p>
+    <w:p>
+      <w:pPr>
+        <w:suppressAutoHyphens w:val="0"/>
+        <w:autoSpaceDE w:val="0"/>
+        <w:adjustRightInd w:val="0"/>
+        <w:spacing w:after="0" w:line="240" w:lineRule="auto"/>
+        <w:textAlignment w:val="auto"/>
+        <w:rPr>
+          <w:rFonts w:ascii="LMRoman10-Regular" w:eastAsiaTheme="minorHAnsi" w:hAnsi="LMRoman10-Regular" w:cs="LMRoman10-Regular"/>
+          <w:sz w:val="20"/>
+          <w:szCs w:val="20"/>
+        </w:rPr>
+      </w:pPr>
+      <w:r>
+        <w:rPr>
+          <w:rFonts w:ascii="LMRoman10-Regular" w:eastAsiaTheme="minorHAnsi" w:hAnsi="LMRoman10-Regular" w:cs="LMRoman10-Regular"/>
+          <w:sz w:val="20"/>
+          <w:szCs w:val="20"/>
+        </w:rPr>
+        <w:t>and estimate the experienced user throughput. In the equal buffer model, all</w:t>
+      </w:r>
+    </w:p>
+    <w:p>
+      <w:pPr>
+        <w:suppressAutoHyphens w:val="0"/>
+        <w:autoSpaceDE w:val="0"/>
+        <w:adjustRightInd w:val="0"/>
+        <w:spacing w:after="0" w:line="240" w:lineRule="auto"/>
+        <w:textAlignment w:val="auto"/>
+        <w:rPr>
+          <w:rFonts w:ascii="LMRoman10-Regular" w:eastAsiaTheme="minorHAnsi" w:hAnsi="LMRoman10-Regular" w:cs="LMRoman10-Regular"/>
+          <w:sz w:val="20"/>
+          <w:szCs w:val="20"/>
+        </w:rPr>
+      </w:pPr>
+      <w:r>
+        <w:rPr>
+          <w:rFonts w:ascii="LMRoman10-Regular" w:eastAsiaTheme="minorHAnsi" w:hAnsi="LMRoman10-Regular" w:cs="LMRoman10-Regular"/>
+          <w:sz w:val="20"/>
+          <w:szCs w:val="20"/>
+        </w:rPr>
+        <w:t>user sessions are of a fixed file-size. The sessions arrive according to a Poisson</w:t>
+      </w:r>
+    </w:p>
+    <w:p>
+      <w:pPr>
+        <w:suppressAutoHyphens w:val="0"/>
+        <w:autoSpaceDE w:val="0"/>
+        <w:adjustRightInd w:val="0"/>
+        <w:spacing w:after="0" w:line="240" w:lineRule="auto"/>
+        <w:textAlignment w:val="auto"/>
+        <w:rPr>
+          <w:rFonts w:ascii="LMRoman10-Regular" w:eastAsiaTheme="minorHAnsi" w:hAnsi="LMRoman10-Regular" w:cs="LMRoman10-Regular"/>
+          <w:sz w:val="20"/>
+          <w:szCs w:val="20"/>
+        </w:rPr>
+      </w:pPr>
+      <w:r>
+        <w:rPr>
+          <w:rFonts w:ascii="LMRoman10-Regular" w:eastAsiaTheme="minorHAnsi" w:hAnsi="LMRoman10-Regular" w:cs="LMRoman10-Regular"/>
+          <w:sz w:val="20"/>
+          <w:szCs w:val="20"/>
+        </w:rPr>
+        <w:t>process and the users fully utilize the available link bitrate during a file download.</w:t>
+      </w:r>
+    </w:p>
+    <w:p>
+      <w:pPr>
+        <w:suppressAutoHyphens w:val="0"/>
+        <w:autoSpaceDE w:val="0"/>
+        <w:adjustRightInd w:val="0"/>
+        <w:spacing w:after="0" w:line="240" w:lineRule="auto"/>
+        <w:textAlignment w:val="auto"/>
+        <w:rPr>
+          <w:rFonts w:ascii="LMRoman10-Regular" w:eastAsiaTheme="minorHAnsi" w:hAnsi="LMRoman10-Regular" w:cs="LMRoman10-Regular"/>
+          <w:sz w:val="20"/>
+          <w:szCs w:val="20"/>
+        </w:rPr>
+      </w:pPr>
+      <w:r>
+        <w:rPr>
+          <w:rFonts w:ascii="LMRoman10-Regular" w:eastAsiaTheme="minorHAnsi" w:hAnsi="LMRoman10-Regular" w:cs="LMRoman10-Regular"/>
+          <w:sz w:val="20"/>
+          <w:szCs w:val="20"/>
+        </w:rPr>
+        <w:t>The areal traffic is specified in terms of offered traffic as e.g. traffic per</w:t>
+      </w:r>
+    </w:p>
+    <w:p>
+      <w:pPr>
+        <w:suppressAutoHyphens w:val="0"/>
+        <w:autoSpaceDE w:val="0"/>
+        <w:adjustRightInd w:val="0"/>
+        <w:spacing w:after="0" w:line="240" w:lineRule="auto"/>
+        <w:textAlignment w:val="auto"/>
+        <w:rPr>
+          <w:rFonts w:ascii="LMRoman10-Regular" w:eastAsiaTheme="minorHAnsi" w:hAnsi="LMRoman10-Regular" w:cs="LMRoman10-Regular"/>
+          <w:sz w:val="20"/>
+          <w:szCs w:val="20"/>
+        </w:rPr>
+      </w:pPr>
+      <w:r>
+        <w:rPr>
+          <w:rFonts w:ascii="LMRoman10-Regular" w:eastAsiaTheme="minorHAnsi" w:hAnsi="LMRoman10-Regular" w:cs="LMRoman10-Regular"/>
+          <w:sz w:val="20"/>
+          <w:szCs w:val="20"/>
+        </w:rPr>
+        <w:t>bin or traffic per m</w:t>
+      </w:r>
+      <w:r>
+        <w:rPr>
+          <w:rFonts w:ascii="LMRoman7-Regular" w:eastAsiaTheme="minorHAnsi" w:hAnsi="LMRoman7-Regular" w:cs="LMRoman7-Regular"/>
+          <w:sz w:val="14"/>
+          <w:szCs w:val="14"/>
+        </w:rPr>
+        <w:t>2</w:t>
+      </w:r>
+      <w:r>
+        <w:rPr>
+          <w:rFonts w:ascii="LMRoman10-Regular" w:eastAsiaTheme="minorHAnsi" w:hAnsi="LMRoman10-Regular" w:cs="LMRoman10-Regular"/>
+          <w:sz w:val="20"/>
+          <w:szCs w:val="20"/>
+        </w:rPr>
+        <w:t>. This offered traffic is due to capacity limitations of the</w:t>
+      </w:r>
+    </w:p>
+    <w:p>
+      <w:pPr>
+        <w:suppressAutoHyphens w:val="0"/>
+        <w:autoSpaceDE w:val="0"/>
+        <w:adjustRightInd w:val="0"/>
+        <w:spacing w:after="0" w:line="240" w:lineRule="auto"/>
+        <w:textAlignment w:val="auto"/>
+        <w:rPr>
+          <w:rFonts w:ascii="LMRoman10-Regular" w:eastAsiaTheme="minorHAnsi" w:hAnsi="LMRoman10-Regular" w:cs="LMRoman10-Regular"/>
+          <w:sz w:val="20"/>
+          <w:szCs w:val="20"/>
+        </w:rPr>
+      </w:pPr>
+      <w:r>
+        <w:rPr>
+          <w:rFonts w:ascii="LMRoman10-Regular" w:eastAsiaTheme="minorHAnsi" w:hAnsi="LMRoman10-Regular" w:cs="LMRoman10-Regular"/>
+          <w:sz w:val="20"/>
+          <w:szCs w:val="20"/>
+        </w:rPr>
+        <w:t>deployed network not always possible to serve to the users which results in a</w:t>
+      </w:r>
+    </w:p>
+    <w:p>
+      <w:pPr>
+        <w:suppressAutoHyphens w:val="0"/>
+        <w:autoSpaceDE w:val="0"/>
+        <w:adjustRightInd w:val="0"/>
+        <w:spacing w:after="0" w:line="240" w:lineRule="auto"/>
+        <w:textAlignment w:val="auto"/>
+        <w:rPr>
+          <w:rFonts w:ascii="LMRoman10-Regular" w:eastAsiaTheme="minorHAnsi" w:hAnsi="LMRoman10-Regular" w:cs="LMRoman10-Regular"/>
+          <w:sz w:val="20"/>
+          <w:szCs w:val="20"/>
+        </w:rPr>
+      </w:pPr>
+      <w:r>
+        <w:rPr>
+          <w:rFonts w:ascii="LMRoman10-Regular" w:eastAsiaTheme="minorHAnsi" w:hAnsi="LMRoman10-Regular" w:cs="LMRoman10-Regular"/>
+          <w:sz w:val="20"/>
+          <w:szCs w:val="20"/>
+        </w:rPr>
+        <w:lastRenderedPageBreak/>
+        <w:t>total served traffic which is always lower than the offered traffic.</w:t>
+      </w:r>
+    </w:p>
+    <w:p>
+      <w:pPr>
+        <w:suppressAutoHyphens w:val="0"/>
+        <w:autoSpaceDE w:val="0"/>
+        <w:adjustRightInd w:val="0"/>
+        <w:spacing w:after="0" w:line="240" w:lineRule="auto"/>
+        <w:textAlignment w:val="auto"/>
+        <w:rPr>
+          <w:rFonts w:ascii="LMRoman10-Regular" w:eastAsiaTheme="minorHAnsi" w:hAnsi="LMRoman10-Regular" w:cs="LMRoman10-Regular"/>
+          <w:sz w:val="20"/>
+          <w:szCs w:val="20"/>
+        </w:rPr>
+      </w:pPr>
+      <w:r>
+        <w:rPr>
+          <w:rFonts w:ascii="LMRoman10-Regular" w:eastAsiaTheme="minorHAnsi" w:hAnsi="LMRoman10-Regular" w:cs="LMRoman10-Regular"/>
+          <w:sz w:val="20"/>
+          <w:szCs w:val="20"/>
+        </w:rPr>
+        <w:t xml:space="preserve">In order to evaluate how different </w:t>
+      </w:r>
+      <w:proofErr w:type="gramStart"/>
+      <w:r>
+        <w:rPr>
+          <w:rFonts w:ascii="LMRoman10-Regular" w:eastAsiaTheme="minorHAnsi" w:hAnsi="LMRoman10-Regular" w:cs="LMRoman10-Regular"/>
+          <w:sz w:val="20"/>
+          <w:szCs w:val="20"/>
+        </w:rPr>
+        <w:t>results</w:t>
+      </w:r>
+      <w:proofErr w:type="gramEnd"/>
+      <w:r>
+        <w:rPr>
+          <w:rFonts w:ascii="LMRoman10-Regular" w:eastAsiaTheme="minorHAnsi" w:hAnsi="LMRoman10-Regular" w:cs="LMRoman10-Regular"/>
+          <w:sz w:val="20"/>
+          <w:szCs w:val="20"/>
+        </w:rPr>
+        <w:t xml:space="preserve"> depend on the traffic load, several</w:t>
+      </w:r>
+    </w:p>
+    <w:p>
+      <w:pPr>
+        <w:suppressAutoHyphens w:val="0"/>
+        <w:autoSpaceDE w:val="0"/>
+        <w:adjustRightInd w:val="0"/>
+        <w:spacing w:after="0" w:line="240" w:lineRule="auto"/>
+        <w:textAlignment w:val="auto"/>
+        <w:rPr>
+          <w:rFonts w:ascii="LMRoman10-Regular" w:eastAsiaTheme="minorHAnsi" w:hAnsi="LMRoman10-Regular" w:cs="LMRoman10-Regular"/>
+          <w:sz w:val="20"/>
+          <w:szCs w:val="20"/>
+        </w:rPr>
+      </w:pPr>
+      <w:r>
+        <w:rPr>
+          <w:rFonts w:ascii="LMRoman10-Regular" w:eastAsiaTheme="minorHAnsi" w:hAnsi="LMRoman10-Regular" w:cs="LMRoman10-Regular"/>
+          <w:sz w:val="20"/>
+          <w:szCs w:val="20"/>
+        </w:rPr>
+        <w:t>simulations are performed with varying amounts of offered traffic. However, to</w:t>
+      </w:r>
+    </w:p>
+    <w:p>
+      <w:pPr>
+        <w:suppressAutoHyphens w:val="0"/>
+        <w:autoSpaceDE w:val="0"/>
+        <w:adjustRightInd w:val="0"/>
+        <w:spacing w:after="0" w:line="240" w:lineRule="auto"/>
+        <w:textAlignment w:val="auto"/>
+        <w:rPr>
+          <w:rFonts w:ascii="LMRoman10-Regular" w:eastAsiaTheme="minorHAnsi" w:hAnsi="LMRoman10-Regular" w:cs="LMRoman10-Regular"/>
+          <w:sz w:val="20"/>
+          <w:szCs w:val="20"/>
+        </w:rPr>
+      </w:pPr>
+      <w:r>
+        <w:rPr>
+          <w:rFonts w:ascii="LMRoman10-Regular" w:eastAsiaTheme="minorHAnsi" w:hAnsi="LMRoman10-Regular" w:cs="LMRoman10-Regular"/>
+          <w:sz w:val="20"/>
+          <w:szCs w:val="20"/>
+        </w:rPr>
+        <w:t>compare performance between several simulated networks we plot them against</w:t>
+      </w:r>
+    </w:p>
+    <w:p>
+      <w:pPr>
+        <w:pStyle w:val="NewNormal"/>
+      </w:pPr>
+      <w:r>
+        <w:rPr>
+          <w:rFonts w:ascii="LMRoman10-Regular" w:eastAsiaTheme="minorHAnsi" w:hAnsi="LMRoman10-Regular" w:cs="LMRoman10-Regular"/>
+          <w:sz w:val="20"/>
+          <w:szCs w:val="20"/>
+          <w:lang w:val="sv-SE"/>
+        </w:rPr>
+        <w:t xml:space="preserve">the </w:t>
+      </w:r>
+      <w:proofErr w:type="spellStart"/>
+      <w:r>
+        <w:rPr>
+          <w:rFonts w:ascii="LMRoman10-Regular" w:eastAsiaTheme="minorHAnsi" w:hAnsi="LMRoman10-Regular" w:cs="LMRoman10-Regular"/>
+          <w:sz w:val="20"/>
+          <w:szCs w:val="20"/>
+          <w:lang w:val="sv-SE"/>
+        </w:rPr>
+        <w:t>served</w:t>
+      </w:r>
+      <w:proofErr w:type="spellEnd"/>
+      <w:r>
+        <w:rPr>
+          <w:rFonts w:ascii="LMRoman10-Regular" w:eastAsiaTheme="minorHAnsi" w:hAnsi="LMRoman10-Regular" w:cs="LMRoman10-Regular"/>
+          <w:sz w:val="20"/>
+          <w:szCs w:val="20"/>
+          <w:lang w:val="sv-SE"/>
+        </w:rPr>
+        <w:t xml:space="preserve"> </w:t>
+      </w:r>
+      <w:proofErr w:type="spellStart"/>
+      <w:r>
+        <w:rPr>
+          <w:rFonts w:ascii="LMRoman10-Regular" w:eastAsiaTheme="minorHAnsi" w:hAnsi="LMRoman10-Regular" w:cs="LMRoman10-Regular"/>
+          <w:sz w:val="20"/>
+          <w:szCs w:val="20"/>
+          <w:lang w:val="sv-SE"/>
+        </w:rPr>
+        <w:t>traffic</w:t>
+      </w:r>
+      <w:proofErr w:type="spellEnd"/>
+      <w:r>
+        <w:rPr>
+          <w:rFonts w:ascii="LMRoman10-Regular" w:eastAsiaTheme="minorHAnsi" w:hAnsi="LMRoman10-Regular" w:cs="LMRoman10-Regular"/>
+          <w:sz w:val="20"/>
+          <w:szCs w:val="20"/>
+          <w:lang w:val="sv-SE"/>
+        </w:rPr>
+        <w:t>.</w:t>
+      </w:r>
+    </w:p>
+    <w:p>
+      <w:pPr>
+        <w:pStyle w:val="NewNormal"/>
+        <w:ind w:left="450" w:firstLine="0"/>
+        <w:rPr>
+          <w:sz w:val="28"/>
+          <w:szCs w:val="28"/>
+        </w:rPr>
+      </w:pPr>
     </w:p>
     <w:p>
       <w:pPr>
@@ -5352,492 +7368,6 @@
           </w14:textOutline>
         </w:rPr>
       </w:pPr>
-      <w:r>
-        <w:rPr>
-          <w:noProof/>
-          <w:lang w:val="sv-SE" w:eastAsia="sv-SE"/>
-        </w:rPr>
-        <mc:AlternateContent>
-          <mc:Choice Requires="wps">
-            <w:drawing>
-              <wp:anchor distT="0" distB="0" distL="114300" distR="114300" simplePos="0" relativeHeight="251665408" behindDoc="0" locked="0" layoutInCell="1" allowOverlap="1" wp14:anchorId="3F02A3AC" wp14:editId="634DDBD1">
-                <wp:simplePos x="0" y="0"/>
-                <wp:positionH relativeFrom="column">
-                  <wp:posOffset>0</wp:posOffset>
-                </wp:positionH>
-                <wp:positionV relativeFrom="paragraph">
-                  <wp:posOffset>0</wp:posOffset>
-                </wp:positionV>
-                <wp:extent cx="1828800" cy="1828800"/>
-                <wp:effectExtent l="0" t="419100" r="0" b="427990"/>
-                <wp:wrapNone/>
-                <wp:docPr id="11" name="Text Box 11"/>
-                <wp:cNvGraphicFramePr/>
-                <a:graphic xmlns:a="http://schemas.openxmlformats.org/drawingml/2006/main">
-                  <a:graphicData uri="http://schemas.microsoft.com/office/word/2010/wordprocessingShape">
-                    <wps:wsp>
-                      <wps:cNvSpPr txBox="1"/>
-                      <wps:spPr>
-                        <a:xfrm rot="20217521">
-                          <a:off x="0" y="0"/>
-                          <a:ext cx="1828800" cy="1828800"/>
-                        </a:xfrm>
-                        <a:prstGeom prst="rect">
-                          <a:avLst/>
-                        </a:prstGeom>
-                        <a:noFill/>
-                        <a:ln>
-                          <a:noFill/>
-                        </a:ln>
-                      </wps:spPr>
-                      <wps:txbx>
-                        <w:txbxContent>
-                          <w:p>
-                            <w:pPr>
-                              <w:pStyle w:val="NewNormal"/>
-                              <w:jc w:val="center"/>
-                              <w:rPr>
-                                <w:color w:val="4F81BD" w:themeColor="accent1"/>
-                                <w:sz w:val="72"/>
-                                <w:szCs w:val="72"/>
-                                <w14:shadow w14:blurRad="38100" w14:dist="25400" w14:dir="5400000" w14:sx="100000" w14:sy="100000" w14:kx="0" w14:ky="0" w14:algn="ctr">
-                                  <w14:srgbClr w14:val="6E747A">
-                                    <w14:alpha w14:val="57000"/>
-                                  </w14:srgbClr>
-                                </w14:shadow>
-                                <w14:textOutline w14:w="0" w14:cap="flat" w14:cmpd="sng" w14:algn="ctr">
-                                  <w14:noFill/>
-                                  <w14:prstDash w14:val="solid"/>
-                                  <w14:round/>
-                                </w14:textOutline>
-                              </w:rPr>
-                            </w:pPr>
-                            <w:r>
-                              <w:rPr>
-                                <w:color w:val="4F81BD" w:themeColor="accent1"/>
-                                <w:sz w:val="72"/>
-                                <w:szCs w:val="72"/>
-                                <w14:shadow w14:blurRad="38100" w14:dist="25400" w14:dir="5400000" w14:sx="100000" w14:sy="100000" w14:kx="0" w14:ky="0" w14:algn="ctr">
-                                  <w14:srgbClr w14:val="6E747A">
-                                    <w14:alpha w14:val="57000"/>
-                                  </w14:srgbClr>
-                                </w14:shadow>
-                                <w14:textOutline w14:w="0" w14:cap="flat" w14:cmpd="sng" w14:algn="ctr">
-                                  <w14:noFill/>
-                                  <w14:prstDash w14:val="solid"/>
-                                  <w14:round/>
-                                </w14:textOutline>
-                              </w:rPr>
-                              <w:t>In Progress</w:t>
-                            </w:r>
-                          </w:p>
-                        </w:txbxContent>
-                      </wps:txbx>
-                      <wps:bodyPr rot="0" spcFirstLastPara="0" vertOverflow="overflow" horzOverflow="overflow" vert="horz" wrap="none" lIns="91440" tIns="45720" rIns="91440" bIns="45720" numCol="1" spcCol="0" rtlCol="0" fromWordArt="0" anchor="t" anchorCtr="0" forceAA="0" compatLnSpc="1">
-                        <a:prstTxWarp prst="textNoShape">
-                          <a:avLst/>
-                        </a:prstTxWarp>
-                        <a:spAutoFit/>
-                      </wps:bodyPr>
-                    </wps:wsp>
-                  </a:graphicData>
-                </a:graphic>
-              </wp:anchor>
-            </w:drawing>
-          </mc:Choice>
-          <mc:Fallback>
-            <w:pict>
-              <v:shape w14:anchorId="3F02A3AC" id="Text Box 11" o:spid="_x0000_s1028" type="#_x0000_t202" style="position:absolute;left:0;text-align:left;margin-left:0;margin-top:0;width:2in;height:2in;rotation:-1510036fd;z-index:251665408;visibility:visible;mso-wrap-style:none;mso-wrap-distance-left:9pt;mso-wrap-distance-top:0;mso-wrap-distance-right:9pt;mso-wrap-distance-bottom:0;mso-position-horizontal:absolute;mso-position-horizontal-relative:text;mso-position-vertical:absolute;mso-position-vertical-relative:text;v-text-anchor:top" o:gfxdata="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" filled="f" stroked="f">
-                <v:textbox style="mso-fit-shape-to-text:t">
-                  <w:txbxContent>
-                    <w:p>
-                      <w:pPr>
-                        <w:pStyle w:val="NewNormal"/>
-                        <w:jc w:val="center"/>
-                        <w:rPr>
-                          <w:color w:val="4F81BD" w:themeColor="accent1"/>
-                          <w:sz w:val="72"/>
-                          <w:szCs w:val="72"/>
-                          <w14:shadow w14:blurRad="38100" w14:dist="25400" w14:dir="5400000" w14:sx="100000" w14:sy="100000" w14:kx="0" w14:ky="0" w14:algn="ctr">
-                            <w14:srgbClr w14:val="6E747A">
-                              <w14:alpha w14:val="57000"/>
-                            </w14:srgbClr>
-                          </w14:shadow>
-                          <w14:textOutline w14:w="0" w14:cap="flat" w14:cmpd="sng" w14:algn="ctr">
-                            <w14:noFill/>
-                            <w14:prstDash w14:val="solid"/>
-                            <w14:round/>
-                          </w14:textOutline>
-                        </w:rPr>
-                      </w:pPr>
-                      <w:r>
-                        <w:rPr>
-                          <w:color w:val="4F81BD" w:themeColor="accent1"/>
-                          <w:sz w:val="72"/>
-                          <w:szCs w:val="72"/>
-                          <w14:shadow w14:blurRad="38100" w14:dist="25400" w14:dir="5400000" w14:sx="100000" w14:sy="100000" w14:kx="0" w14:ky="0" w14:algn="ctr">
-                            <w14:srgbClr w14:val="6E747A">
-                              <w14:alpha w14:val="57000"/>
-                            </w14:srgbClr>
-                          </w14:shadow>
-                          <w14:textOutline w14:w="0" w14:cap="flat" w14:cmpd="sng" w14:algn="ctr">
-                            <w14:noFill/>
-                            <w14:prstDash w14:val="solid"/>
-                            <w14:round/>
-                          </w14:textOutline>
-                        </w:rPr>
-                        <w:t>In Progress</w:t>
-                      </w:r>
-                    </w:p>
-                  </w:txbxContent>
-                </v:textbox>
-              </v:shape>
-            </w:pict>
-          </mc:Fallback>
-        </mc:AlternateContent>
-      </w:r>
-    </w:p>
-    <w:p>
-      <w:pPr>
-        <w:pStyle w:val="NewNormal"/>
-      </w:pPr>
-    </w:p>
-    <w:p>
-      <w:pPr>
-        <w:pStyle w:val="NewNormal"/>
-      </w:pPr>
-    </w:p>
-    <w:p>
-      <w:pPr>
-        <w:pStyle w:val="NewNormal"/>
-      </w:pPr>
-    </w:p>
-    <w:p>
-      <w:pPr>
-        <w:pStyle w:val="NewNormal"/>
-      </w:pPr>
-    </w:p>
-    <w:p>
-      <w:pPr>
-        <w:pStyle w:val="NewNormal"/>
-      </w:pPr>
-    </w:p>
-    <w:p>
-      <w:pPr>
-        <w:pStyle w:val="NewNormal"/>
-      </w:pPr>
-    </w:p>
-    <w:p>
-      <w:pPr>
-        <w:pStyle w:val="NewNormal"/>
-      </w:pPr>
-    </w:p>
-    <w:p>
-      <w:pPr>
-        <w:pStyle w:val="NewNormal"/>
-      </w:pPr>
-    </w:p>
-    <w:p>
-      <w:pPr>
-        <w:pStyle w:val="NewNormal"/>
-      </w:pPr>
-    </w:p>
-    <w:p>
-      <w:pPr>
-        <w:pStyle w:val="NewNormal"/>
-      </w:pPr>
-    </w:p>
-    <w:p>
-      <w:pPr>
-        <w:pStyle w:val="NewNormal"/>
-      </w:pPr>
-    </w:p>
-    <w:p>
-      <w:pPr>
-        <w:pStyle w:val="NewNormal"/>
-      </w:pPr>
-    </w:p>
-    <w:p>
-      <w:pPr>
-        <w:pStyle w:val="NewNormal"/>
-      </w:pPr>
-    </w:p>
-    <w:p>
-      <w:pPr>
-        <w:pStyle w:val="NewNormal"/>
-      </w:pPr>
-    </w:p>
-    <w:p>
-      <w:pPr>
-        <w:pStyle w:val="NewNormal"/>
-      </w:pPr>
-    </w:p>
-    <w:p>
-      <w:pPr>
-        <w:pStyle w:val="NewNormal"/>
-      </w:pPr>
-    </w:p>
-    <w:p>
-      <w:pPr>
-        <w:pStyle w:val="NewNormal"/>
-      </w:pPr>
-    </w:p>
-    <w:p>
-      <w:pPr>
-        <w:pStyle w:val="NewNormal"/>
-      </w:pPr>
-    </w:p>
-    <w:p>
-      <w:pPr>
-        <w:pStyle w:val="NewNormal"/>
-      </w:pPr>
-    </w:p>
-    <w:p>
-      <w:pPr>
-        <w:pStyle w:val="NewNormal"/>
-      </w:pPr>
-    </w:p>
-    <w:p>
-      <w:pPr>
-        <w:pStyle w:val="NewNormal"/>
-      </w:pPr>
-    </w:p>
-    <w:p>
-      <w:pPr>
-        <w:pStyle w:val="NewNormal"/>
-      </w:pPr>
-    </w:p>
-    <w:p>
-      <w:pPr>
-        <w:pStyle w:val="NewNormal"/>
-      </w:pPr>
-    </w:p>
-    <w:p>
-      <w:pPr>
-        <w:pStyle w:val="NewNormal"/>
-      </w:pPr>
-    </w:p>
-    <w:p>
-      <w:pPr>
-        <w:pStyle w:val="NewNormal"/>
-        <w:numPr>
-          <w:ilvl w:val="0"/>
-          <w:numId w:val="9"/>
-        </w:numPr>
-        <w:rPr>
-          <w:sz w:val="32"/>
-          <w:szCs w:val="32"/>
-        </w:rPr>
-      </w:pPr>
-      <w:r>
-        <w:rPr>
-          <w:sz w:val="32"/>
-          <w:szCs w:val="32"/>
-        </w:rPr>
-        <w:lastRenderedPageBreak/>
-        <w:t>Methodology</w:t>
-      </w:r>
-    </w:p>
-    <w:p>
-      <w:pPr>
-        <w:pStyle w:val="NewNormal"/>
-        <w:ind w:left="450" w:firstLine="0"/>
-      </w:pPr>
-    </w:p>
-    <w:p>
-      <w:pPr>
-        <w:pStyle w:val="NewNormal"/>
-        <w:ind w:left="450" w:firstLine="0"/>
-      </w:pPr>
-      <w:r>
-        <w:t>Here we explain the simulator and the deployment strategy used in running the simulations.</w:t>
-      </w:r>
-    </w:p>
-    <w:p>
-      <w:pPr>
-        <w:pStyle w:val="NewNormal"/>
-        <w:ind w:left="450" w:firstLine="0"/>
-      </w:pPr>
-    </w:p>
-    <w:p>
-      <w:pPr>
-        <w:pStyle w:val="NewNormal"/>
-        <w:numPr>
-          <w:ilvl w:val="1"/>
-          <w:numId w:val="9"/>
-        </w:numPr>
-        <w:rPr>
-          <w:sz w:val="28"/>
-          <w:szCs w:val="28"/>
-        </w:rPr>
-      </w:pPr>
-      <w:r>
-        <w:rPr>
-          <w:sz w:val="28"/>
-          <w:szCs w:val="28"/>
-        </w:rPr>
-        <w:t>The Simulator</w:t>
-      </w:r>
-    </w:p>
-    <w:p>
-      <w:pPr>
-        <w:pStyle w:val="NewNormal"/>
-      </w:pPr>
-      <w:r>
-        <w:t xml:space="preserve">The simulator used to run simulations is Ericsson’s internal network simulator. The simulator is time static system level simulator written in </w:t>
-      </w:r>
-      <w:proofErr w:type="spellStart"/>
-      <w:r>
-        <w:t>Matlab</w:t>
-      </w:r>
-      <w:proofErr w:type="spellEnd"/>
-      <w:r>
-        <w:t>. It provides various propagation models from statistical models to ray-tracing models.</w:t>
-      </w:r>
-      <w:r>
-        <w:fldChar w:fldCharType="begin" w:fldLock="1"/>
-      </w:r>
-      <w:r>
-        <w:instrText>ADDIN CSL_CITATION { "citationItems" : [ { "id" : "ITEM-1", "itemData" : { "author" : [ { "dropping-particle" : "", "family" : "Ryd\u00e9n", "given" : "Vilhelm", "non-dropping-particle" : "", "parse-names" : false, "suffix" : "" } ], "container-title" : "Teknisk- naturvetenskaplig fakultet UTH-enheten", "id" : "ITEM-1", "issued" : { "date-parts" : [ [ "2016" ] ] }, "number-of-pages" : "UPTEC F 16034", "title" : "Outdoor to Indoor Coverage in 5G Networks", "type" : "thesis" }, "uris" : [ "http://www.mendeley.com/documents/?uuid=88eb39ca-7081-465b-a33d-27d99a38bf52" ] } ], "mendeley" : { "formattedCitation" : "[1]", "plainTextFormattedCitation" : "[1]", "previouslyFormattedCitation" : "[1]" }, "properties" : { "noteIndex" : 0 }, "schema" : "https://github.com/citation-style-language/schema/raw/master/csl-citation.json" }</w:instrText>
-      </w:r>
-      <w:r>
-        <w:fldChar w:fldCharType="separate"/>
-      </w:r>
-      <w:r>
-        <w:rPr>
-          <w:noProof/>
-        </w:rPr>
-        <w:t>[1]</w:t>
-      </w:r>
-      <w:r>
-        <w:fldChar w:fldCharType="end"/>
-      </w:r>
-      <w:r>
-        <w:t xml:space="preserve"> </w:t>
-      </w:r>
-      <w:r>
-        <w:t xml:space="preserve">The model used in this thesis make use of statistical model that determines the load on the base stations and though this we get estimate of the power being consumed by the whole network. </w:t>
-      </w:r>
-    </w:p>
-    <w:p>
-      <w:pPr>
-        <w:pStyle w:val="NewNormal"/>
-      </w:pPr>
-    </w:p>
-    <w:p>
-      <w:pPr>
-        <w:pStyle w:val="NewNormal"/>
-        <w:numPr>
-          <w:ilvl w:val="1"/>
-          <w:numId w:val="9"/>
-        </w:numPr>
-        <w:rPr>
-          <w:sz w:val="28"/>
-          <w:szCs w:val="28"/>
-        </w:rPr>
-      </w:pPr>
-      <w:r>
-        <w:rPr>
-          <w:sz w:val="28"/>
-          <w:szCs w:val="28"/>
-        </w:rPr>
-        <w:t>Setup</w:t>
-      </w:r>
-    </w:p>
-    <w:p>
-      <w:pPr>
-        <w:pStyle w:val="NewNormal"/>
-      </w:pPr>
-      <w:r>
-        <w:t>The scenario we setup makes use of a “real like” dense city network, in which we are deploying the city with streets, buildings, users. The deployment is made keeping in mind of a typical dense urban Asian network with dense high rise buildings in the center and lesser dense and low height buildings outer wards. This way we make use of a real city like scenario rather than just a statistical propagation analysis.</w:t>
-      </w:r>
-    </w:p>
-    <w:p>
-      <w:pPr>
-        <w:pStyle w:val="NewNormal"/>
-      </w:pPr>
-      <w:r>
-        <w:t>In our setup we make use of the static simulator with ray-tracing propagation model called BEZT. It makes use of a multipath propagation model that calculates the path gain between the user and the base station. The channel gains over these paths are stored in a huge gain matrix which is used to estimate the throughput for every user.</w:t>
-      </w:r>
-    </w:p>
-    <w:p>
-      <w:pPr>
-        <w:pStyle w:val="NewNormal"/>
-        <w:ind w:left="1077" w:firstLine="0"/>
-        <w:rPr>
-          <w:sz w:val="28"/>
-          <w:szCs w:val="28"/>
-        </w:rPr>
-      </w:pPr>
-    </w:p>
-    <w:p>
-      <w:pPr>
-        <w:pStyle w:val="NewNormal"/>
-        <w:numPr>
-          <w:ilvl w:val="1"/>
-          <w:numId w:val="9"/>
-        </w:numPr>
-        <w:rPr>
-          <w:sz w:val="28"/>
-          <w:szCs w:val="28"/>
-        </w:rPr>
-      </w:pPr>
-      <w:r>
-        <w:rPr>
-          <w:sz w:val="28"/>
-          <w:szCs w:val="28"/>
-        </w:rPr>
-        <w:t>Deployment</w:t>
-      </w:r>
-    </w:p>
-    <w:p>
-      <w:pPr>
-        <w:pStyle w:val="NewNormal"/>
-      </w:pPr>
-      <w:r>
-        <w:t xml:space="preserve">We will deploy a layer of outer grid comprising of Macro cells and a layer of inner indoor cells for high traffic requirements and then we will measure the Energy performance with keeping only the Macro layers outside the central grid keeping the base stations inside   cover the traffic and the outside layer of macro cells for coverage purposes. </w:t>
-      </w:r>
-    </w:p>
-    <w:p>
-      <w:pPr>
-        <w:pStyle w:val="NewNormal"/>
-      </w:pPr>
-    </w:p>
-    <w:p>
-      <w:pPr>
-        <w:pStyle w:val="NewNormal"/>
-      </w:pPr>
-    </w:p>
-    <w:p>
-      <w:pPr>
-        <w:pStyle w:val="NewNormal"/>
-        <w:numPr>
-          <w:ilvl w:val="1"/>
-          <w:numId w:val="9"/>
-        </w:numPr>
-        <w:rPr>
-          <w:sz w:val="28"/>
-          <w:szCs w:val="28"/>
-        </w:rPr>
-      </w:pPr>
-      <w:r>
-        <w:rPr>
-          <w:sz w:val="28"/>
-          <w:szCs w:val="28"/>
-        </w:rPr>
-        <w:lastRenderedPageBreak/>
-        <w:t>Traffic</w:t>
-      </w:r>
-    </w:p>
-    <w:p>
-      <w:pPr>
-        <w:pStyle w:val="NewNormal"/>
-        <w:ind w:left="450" w:firstLine="0"/>
-        <w:rPr>
-          <w:sz w:val="28"/>
-          <w:szCs w:val="28"/>
-        </w:rPr>
-      </w:pPr>
     </w:p>
     <w:p>
       <w:pPr>
@@ -5860,186 +7390,6 @@
     <w:p>
       <w:pPr>
         <w:pStyle w:val="NewNormal"/>
-        <w:rPr>
-          <w:color w:val="4F81BD" w:themeColor="accent1"/>
-          <w14:shadow w14:blurRad="38100" w14:dist="25400" w14:dir="5400000" w14:sx="100000" w14:sy="100000" w14:kx="0" w14:ky="0" w14:algn="ctr">
-            <w14:srgbClr w14:val="6E747A">
-              <w14:alpha w14:val="57000"/>
-            </w14:srgbClr>
-          </w14:shadow>
-          <w14:textOutline w14:w="0" w14:cap="flat" w14:cmpd="sng" w14:algn="ctr">
-            <w14:noFill/>
-            <w14:prstDash w14:val="solid"/>
-            <w14:round/>
-          </w14:textOutline>
-        </w:rPr>
-      </w:pPr>
-    </w:p>
-    <w:p>
-      <w:pPr>
-        <w:pStyle w:val="NewNormal"/>
-        <w:rPr>
-          <w:color w:val="4F81BD" w:themeColor="accent1"/>
-          <w14:shadow w14:blurRad="38100" w14:dist="25400" w14:dir="5400000" w14:sx="100000" w14:sy="100000" w14:kx="0" w14:ky="0" w14:algn="ctr">
-            <w14:srgbClr w14:val="6E747A">
-              <w14:alpha w14:val="57000"/>
-            </w14:srgbClr>
-          </w14:shadow>
-          <w14:textOutline w14:w="0" w14:cap="flat" w14:cmpd="sng" w14:algn="ctr">
-            <w14:noFill/>
-            <w14:prstDash w14:val="solid"/>
-            <w14:round/>
-          </w14:textOutline>
-        </w:rPr>
-      </w:pPr>
-      <w:r>
-        <w:rPr>
-          <w:noProof/>
-          <w:lang w:val="sv-SE" w:eastAsia="sv-SE"/>
-        </w:rPr>
-        <mc:AlternateContent>
-          <mc:Choice Requires="wps">
-            <w:drawing>
-              <wp:anchor distT="0" distB="0" distL="114300" distR="114300" simplePos="0" relativeHeight="251667456" behindDoc="0" locked="0" layoutInCell="1" allowOverlap="1" wp14:anchorId="4C1C8F3E" wp14:editId="7EB02CCA">
-                <wp:simplePos x="0" y="0"/>
-                <wp:positionH relativeFrom="column">
-                  <wp:posOffset>0</wp:posOffset>
-                </wp:positionH>
-                <wp:positionV relativeFrom="paragraph">
-                  <wp:posOffset>0</wp:posOffset>
-                </wp:positionV>
-                <wp:extent cx="1828800" cy="1828800"/>
-                <wp:effectExtent l="0" t="419100" r="0" b="427990"/>
-                <wp:wrapNone/>
-                <wp:docPr id="12" name="Text Box 12"/>
-                <wp:cNvGraphicFramePr/>
-                <a:graphic xmlns:a="http://schemas.openxmlformats.org/drawingml/2006/main">
-                  <a:graphicData uri="http://schemas.microsoft.com/office/word/2010/wordprocessingShape">
-                    <wps:wsp>
-                      <wps:cNvSpPr txBox="1"/>
-                      <wps:spPr>
-                        <a:xfrm rot="20217521">
-                          <a:off x="0" y="0"/>
-                          <a:ext cx="1828800" cy="1828800"/>
-                        </a:xfrm>
-                        <a:prstGeom prst="rect">
-                          <a:avLst/>
-                        </a:prstGeom>
-                        <a:noFill/>
-                        <a:ln>
-                          <a:noFill/>
-                        </a:ln>
-                      </wps:spPr>
-                      <wps:txbx>
-                        <w:txbxContent>
-                          <w:p>
-                            <w:pPr>
-                              <w:pStyle w:val="NewNormal"/>
-                              <w:jc w:val="center"/>
-                              <w:rPr>
-                                <w:color w:val="4F81BD" w:themeColor="accent1"/>
-                                <w:sz w:val="72"/>
-                                <w:szCs w:val="72"/>
-                                <w14:shadow w14:blurRad="38100" w14:dist="25400" w14:dir="5400000" w14:sx="100000" w14:sy="100000" w14:kx="0" w14:ky="0" w14:algn="ctr">
-                                  <w14:srgbClr w14:val="6E747A">
-                                    <w14:alpha w14:val="57000"/>
-                                  </w14:srgbClr>
-                                </w14:shadow>
-                                <w14:textOutline w14:w="0" w14:cap="flat" w14:cmpd="sng" w14:algn="ctr">
-                                  <w14:noFill/>
-                                  <w14:prstDash w14:val="solid"/>
-                                  <w14:round/>
-                                </w14:textOutline>
-                              </w:rPr>
-                            </w:pPr>
-                            <w:r>
-                              <w:rPr>
-                                <w:color w:val="4F81BD" w:themeColor="accent1"/>
-                                <w:sz w:val="72"/>
-                                <w:szCs w:val="72"/>
-                                <w14:shadow w14:blurRad="38100" w14:dist="25400" w14:dir="5400000" w14:sx="100000" w14:sy="100000" w14:kx="0" w14:ky="0" w14:algn="ctr">
-                                  <w14:srgbClr w14:val="6E747A">
-                                    <w14:alpha w14:val="57000"/>
-                                  </w14:srgbClr>
-                                </w14:shadow>
-                                <w14:textOutline w14:w="0" w14:cap="flat" w14:cmpd="sng" w14:algn="ctr">
-                                  <w14:noFill/>
-                                  <w14:prstDash w14:val="solid"/>
-                                  <w14:round/>
-                                </w14:textOutline>
-                              </w:rPr>
-                              <w:t>In Progress</w:t>
-                            </w:r>
-                          </w:p>
-                        </w:txbxContent>
-                      </wps:txbx>
-                      <wps:bodyPr rot="0" spcFirstLastPara="0" vertOverflow="overflow" horzOverflow="overflow" vert="horz" wrap="none" lIns="91440" tIns="45720" rIns="91440" bIns="45720" numCol="1" spcCol="0" rtlCol="0" fromWordArt="0" anchor="t" anchorCtr="0" forceAA="0" compatLnSpc="1">
-                        <a:prstTxWarp prst="textNoShape">
-                          <a:avLst/>
-                        </a:prstTxWarp>
-                        <a:spAutoFit/>
-                      </wps:bodyPr>
-                    </wps:wsp>
-                  </a:graphicData>
-                </a:graphic>
-              </wp:anchor>
-            </w:drawing>
-          </mc:Choice>
-          <mc:Fallback>
-            <w:pict>
-              <v:shape w14:anchorId="4C1C8F3E" id="Text Box 12" o:spid="_x0000_s1029" type="#_x0000_t202" style="position:absolute;left:0;text-align:left;margin-left:0;margin-top:0;width:2in;height:2in;rotation:-1510036fd;z-index:251667456;visibility:visible;mso-wrap-style:none;mso-wrap-distance-left:9pt;mso-wrap-distance-top:0;mso-wrap-distance-right:9pt;mso-wrap-distance-bottom:0;mso-position-horizontal:absolute;mso-position-horizontal-relative:text;mso-position-vertical:absolute;mso-position-vertical-relative:text;v-text-anchor:top" o:gfxdata="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" filled="f" stroked="f">
-                <v:textbox style="mso-fit-shape-to-text:t">
-                  <w:txbxContent>
-                    <w:p>
-                      <w:pPr>
-                        <w:pStyle w:val="NewNormal"/>
-                        <w:jc w:val="center"/>
-                        <w:rPr>
-                          <w:color w:val="4F81BD" w:themeColor="accent1"/>
-                          <w:sz w:val="72"/>
-                          <w:szCs w:val="72"/>
-                          <w14:shadow w14:blurRad="38100" w14:dist="25400" w14:dir="5400000" w14:sx="100000" w14:sy="100000" w14:kx="0" w14:ky="0" w14:algn="ctr">
-                            <w14:srgbClr w14:val="6E747A">
-                              <w14:alpha w14:val="57000"/>
-                            </w14:srgbClr>
-                          </w14:shadow>
-                          <w14:textOutline w14:w="0" w14:cap="flat" w14:cmpd="sng" w14:algn="ctr">
-                            <w14:noFill/>
-                            <w14:prstDash w14:val="solid"/>
-                            <w14:round/>
-                          </w14:textOutline>
-                        </w:rPr>
-                      </w:pPr>
-                      <w:r>
-                        <w:rPr>
-                          <w:color w:val="4F81BD" w:themeColor="accent1"/>
-                          <w:sz w:val="72"/>
-                          <w:szCs w:val="72"/>
-                          <w14:shadow w14:blurRad="38100" w14:dist="25400" w14:dir="5400000" w14:sx="100000" w14:sy="100000" w14:kx="0" w14:ky="0" w14:algn="ctr">
-                            <w14:srgbClr w14:val="6E747A">
-                              <w14:alpha w14:val="57000"/>
-                            </w14:srgbClr>
-                          </w14:shadow>
-                          <w14:textOutline w14:w="0" w14:cap="flat" w14:cmpd="sng" w14:algn="ctr">
-                            <w14:noFill/>
-                            <w14:prstDash w14:val="solid"/>
-                            <w14:round/>
-                          </w14:textOutline>
-                        </w:rPr>
-                        <w:t>In Progress</w:t>
-                      </w:r>
-                    </w:p>
-                  </w:txbxContent>
-                </v:textbox>
-              </v:shape>
-            </w:pict>
-          </mc:Fallback>
-        </mc:AlternateContent>
-      </w:r>
-    </w:p>
-    <w:p>
-      <w:pPr>
-        <w:pStyle w:val="NewNormal"/>
       </w:pPr>
     </w:p>
     <w:p>
@@ -6244,7 +7594,6 @@
           <w:sz w:val="32"/>
           <w:szCs w:val="32"/>
         </w:rPr>
-        <w:lastRenderedPageBreak/>
         <w:t>Results</w:t>
       </w:r>
     </w:p>
@@ -6417,7 +7766,7 @@
           </mc:Choice>
           <mc:Fallback>
             <w:pict>
-              <v:shape w14:anchorId="5C3B3395" id="Text Box 14" o:spid="_x0000_s1030" type="#_x0000_t202" style="position:absolute;left:0;text-align:left;margin-left:0;margin-top:0;width:2in;height:2in;rotation:-1510036fd;z-index:251671552;visibility:visible;mso-wrap-style:none;mso-wrap-distance-left:9pt;mso-wrap-distance-top:0;mso-wrap-distance-right:9pt;mso-wrap-distance-bottom:0;mso-position-horizontal:absolute;mso-position-horizontal-relative:text;mso-position-vertical:absolute;mso-position-vertical-relative:text;v-text-anchor:top" o:gfxdata="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" filled="f" stroked="f">
+              <v:shape w14:anchorId="5C3B3395" id="Text Box 14" o:spid="_x0000_s1028" type="#_x0000_t202" style="position:absolute;left:0;text-align:left;margin-left:0;margin-top:0;width:2in;height:2in;rotation:-1510036fd;z-index:251671552;visibility:visible;mso-wrap-style:none;mso-wrap-distance-left:9pt;mso-wrap-distance-top:0;mso-wrap-distance-right:9pt;mso-wrap-distance-bottom:0;mso-position-horizontal:absolute;mso-position-horizontal-relative:text;mso-position-vertical:absolute;mso-position-vertical-relative:text;v-text-anchor:top" o:gfxdata="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" filled="f" stroked="f">
                 <v:textbox style="mso-fit-shape-to-text:t">
                   <w:txbxContent>
                     <w:p>
@@ -6635,7 +7984,6 @@
           <w:sz w:val="32"/>
           <w:szCs w:val="32"/>
         </w:rPr>
-        <w:lastRenderedPageBreak/>
         <w:t>Discussions and Conclusions</w:t>
       </w:r>
     </w:p>
@@ -6820,7 +8168,7 @@
           </mc:Choice>
           <mc:Fallback>
             <w:pict>
-              <v:shape w14:anchorId="365F1014" id="Text Box 15" o:spid="_x0000_s1031" type="#_x0000_t202" style="position:absolute;left:0;text-align:left;margin-left:0;margin-top:0;width:2in;height:2in;rotation:-1510036fd;z-index:251673600;visibility:visible;mso-wrap-style:none;mso-wrap-distance-left:9pt;mso-wrap-distance-top:0;mso-wrap-distance-right:9pt;mso-wrap-distance-bottom:0;mso-position-horizontal:absolute;mso-position-horizontal-relative:text;mso-position-vertical:absolute;mso-position-vertical-relative:text;v-text-anchor:top" o:gfxdata="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" filled="f" stroked="f">
+              <v:shape w14:anchorId="365F1014" id="Text Box 15" o:spid="_x0000_s1029" type="#_x0000_t202" style="position:absolute;left:0;text-align:left;margin-left:0;margin-top:0;width:2in;height:2in;rotation:-1510036fd;z-index:251673600;visibility:visible;mso-wrap-style:none;mso-wrap-distance-left:9pt;mso-wrap-distance-top:0;mso-wrap-distance-right:9pt;mso-wrap-distance-bottom:0;mso-position-horizontal:absolute;mso-position-horizontal-relative:text;mso-position-vertical:absolute;mso-position-vertical-relative:text;v-text-anchor:top" o:gfxdata="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" filled="f" stroked="f">
                 <v:textbox style="mso-fit-shape-to-text:t">
                   <w:txbxContent>
                     <w:p>
@@ -7018,7 +8366,6 @@
           <w:sz w:val="32"/>
           <w:szCs w:val="32"/>
         </w:rPr>
-        <w:lastRenderedPageBreak/>
         <w:t>Future Work</w:t>
       </w:r>
     </w:p>
@@ -7210,7 +8557,7 @@
           </mc:Choice>
           <mc:Fallback>
             <w:pict>
-              <v:shape w14:anchorId="37948B4B" id="Text Box 16" o:spid="_x0000_s1032" type="#_x0000_t202" style="position:absolute;left:0;text-align:left;margin-left:0;margin-top:0;width:2in;height:2in;rotation:-1510036fd;z-index:251675648;visibility:visible;mso-wrap-style:none;mso-wrap-distance-left:9pt;mso-wrap-distance-top:0;mso-wrap-distance-right:9pt;mso-wrap-distance-bottom:0;mso-position-horizontal:absolute;mso-position-horizontal-relative:text;mso-position-vertical:absolute;mso-position-vertical-relative:text;v-text-anchor:top" o:gfxdata="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" filled="f" stroked="f">
+              <v:shape w14:anchorId="37948B4B" id="Text Box 16" o:spid="_x0000_s1030" type="#_x0000_t202" style="position:absolute;left:0;text-align:left;margin-left:0;margin-top:0;width:2in;height:2in;rotation:-1510036fd;z-index:251675648;visibility:visible;mso-wrap-style:none;mso-wrap-distance-left:9pt;mso-wrap-distance-top:0;mso-wrap-distance-right:9pt;mso-wrap-distance-bottom:0;mso-position-horizontal:absolute;mso-position-horizontal-relative:text;mso-position-vertical:absolute;mso-position-vertical-relative:text;v-text-anchor:top" o:gfxdata="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" filled="f" stroked="f">
                 <v:textbox style="mso-fit-shape-to-text:t">
                   <w:txbxContent>
                     <w:p>
@@ -7364,7 +8711,6 @@
           <w:szCs w:val="32"/>
           <w:lang w:val="sv-SE"/>
         </w:rPr>
-        <w:lastRenderedPageBreak/>
         <w:t>References</w:t>
       </w:r>
       <w:bookmarkEnd w:id="5"/>
@@ -7760,7 +9106,15 @@
           <w:sz w:val="32"/>
           <w:szCs w:val="24"/>
         </w:rPr>
-        <w:t>). Energy Savings for Cellular Network with Evaluation of Impact on Data Traffic Performance.</w:t>
+        <w:t xml:space="preserve">). Energy Savings for Cellular </w:t>
+      </w:r>
+      <w:r>
+        <w:rPr>
+          <w:sz w:val="32"/>
+          <w:szCs w:val="24"/>
+        </w:rPr>
+        <w:lastRenderedPageBreak/>
+        <w:t>Network with Evaluation of Impact on Data Traffic Performance.</w:t>
       </w:r>
     </w:p>
     <w:p>
@@ -7798,15 +9152,7 @@
           <w:sz w:val="32"/>
           <w:szCs w:val="24"/>
         </w:rPr>
-        <w:t xml:space="preserve">Energy efficiency in </w:t>
-      </w:r>
-      <w:r>
-        <w:rPr>
-          <w:sz w:val="32"/>
-          <w:szCs w:val="24"/>
-        </w:rPr>
-        <w:lastRenderedPageBreak/>
-        <w:t xml:space="preserve">heterogeneous networks. </w:t>
+        <w:t xml:space="preserve">Energy efficiency in heterogeneous networks. </w:t>
       </w:r>
       <w:r>
         <w:rPr>
@@ -8135,7 +9481,15 @@
           <w:sz w:val="32"/>
           <w:szCs w:val="24"/>
         </w:rPr>
-        <w:t>Retrieved from https://uu.diva-portal.org/smash/get/diva2:944408/FULLTEXT01.pdf</w:t>
+        <w:t>Retrieved from https://uu.diva-</w:t>
+      </w:r>
+      <w:r>
+        <w:rPr>
+          <w:sz w:val="32"/>
+          <w:szCs w:val="24"/>
+        </w:rPr>
+        <w:lastRenderedPageBreak/>
+        <w:t>portal.org/smash/get/diva2:944408/FULLTEXT01.pdf</w:t>
       </w:r>
     </w:p>
     <w:p>
@@ -8155,15 +9509,7 @@
           <w:sz w:val="32"/>
           <w:szCs w:val="24"/>
         </w:rPr>
-        <w:t xml:space="preserve">Impact of densification on energy efficiency in </w:t>
-      </w:r>
-      <w:r>
-        <w:rPr>
-          <w:sz w:val="32"/>
-          <w:szCs w:val="24"/>
-        </w:rPr>
-        <w:lastRenderedPageBreak/>
-        <w:t xml:space="preserve">wireless access networks. </w:t>
+        <w:t xml:space="preserve">Impact of densification on energy efficiency in wireless access networks. </w:t>
       </w:r>
       <w:r>
         <w:rPr>
@@ -8341,7 +9687,7 @@
       </w:pPr>
     </w:p>
     <w:sectPr>
-      <w:footerReference w:type="default" r:id="rId22"/>
+      <w:footerReference w:type="default" r:id="rId24"/>
       <w:pgSz w:w="9582" w:h="13551"/>
       <w:pgMar w:top="1418" w:right="1418" w:bottom="1418" w:left="1418" w:header="720" w:footer="567" w:gutter="0"/>
       <w:cols w:space="720"/>
@@ -8395,7 +9741,7 @@
       <w:rPr>
         <w:noProof/>
       </w:rPr>
-      <w:t>26</w:t>
+      <w:t>27</w:t>
     </w:r>
     <w:r>
       <w:fldChar w:fldCharType="end"/>
@@ -10046,6 +11392,17 @@
       <w:color w:val="808080"/>
     </w:rPr>
   </w:style>
+  <w:style w:type="character" w:styleId="Hyperlink">
+    <w:name w:val="Hyperlink"/>
+    <w:basedOn w:val="DefaultParagraphFont"/>
+    <w:uiPriority w:val="99"/>
+    <w:unhideWhenUsed/>
+    <w:rsid w:val="00BC4F1B"/>
+    <w:rPr>
+      <w:color w:val="0000FF" w:themeColor="hyperlink"/>
+      <w:u w:val="single"/>
+    </w:rPr>
+  </w:style>
 </w:styles>
 </file>
 
@@ -10339,7 +11696,7 @@
 </file>
 
 <file path=customXml/itemProps1.xml><?xml version="1.0" encoding="utf-8"?>
-<ds:datastoreItem xmlns:ds="http://schemas.openxmlformats.org/officeDocument/2006/customXml" ds:itemID="{5551D423-7828-47C5-AC98-9BB0055504DE}">
+<ds:datastoreItem xmlns:ds="http://schemas.openxmlformats.org/officeDocument/2006/customXml" ds:itemID="{AD635382-25C1-43BE-97AE-EB7BA3EC7592}">
   <ds:schemaRefs>
     <ds:schemaRef ds:uri="http://schemas.openxmlformats.org/officeDocument/2006/bibliography"/>
   </ds:schemaRefs>

</xml_diff>